<commit_message>
I2C Master roles succesfully tested. I2C 10-bit addressing, and Slave roles remain under test.
</commit_message>
<xml_diff>
--- a/FreeRTOSv202212.01-LTS/FreeRTOS/Docs/DEV API - Extension Interface and MOS analysis.docx
+++ b/FreeRTOSv202212.01-LTS/FreeRTOS/Docs/DEV API - Extension Interface and MOS analysis.docx
@@ -4883,7 +4883,22 @@
     </w:p>
     <w:p>
       <w:r>
-        <w:t xml:space="preserve">The MOS API provides functions to support an I2C bus in Single Master mode only (akin to SPI single mastering). </w:t>
+        <w:t xml:space="preserve">The MOS API provides functions to support an I2C bus in Single Master </w:t>
+      </w:r>
+      <w:r>
+        <w:t>roles</w:t>
+      </w:r>
+      <w:r>
+        <w:t xml:space="preserve"> only (akin to SPI </w:t>
+      </w:r>
+      <w:r>
+        <w:t>use</w:t>
+      </w:r>
+      <w:r>
+        <w:t xml:space="preserve">). </w:t>
+      </w:r>
+      <w:r>
+        <w:t xml:space="preserve">And is limited to 7-bit addressing. DEV I2C shall support Multi Master roles and 10-bit addressing. </w:t>
       </w:r>
       <w:r>
         <w:t>With safeguarding configured, t</w:t>
@@ -4892,7 +4907,13 @@
         <w:t xml:space="preserve">he FreeRTOS DEV API software shall check that </w:t>
       </w:r>
       <w:r>
-        <w:t xml:space="preserve">the device has not </w:t>
+        <w:t xml:space="preserve">the </w:t>
+      </w:r>
+      <w:r>
+        <w:t xml:space="preserve">I2C </w:t>
+      </w:r>
+      <w:r>
+        <w:t xml:space="preserve">device has not </w:t>
       </w:r>
       <w:r>
         <w:t>been allocated prior to successfully allocating</w:t>
@@ -4957,13 +4978,43 @@
         <w:rPr>
           <w:rFonts w:cstheme="minorHAnsi"/>
         </w:rPr>
-        <w:t>and Master Receive modes</w:t>
-      </w:r>
-      <w:r>
-        <w:rPr>
-          <w:rFonts w:cstheme="minorHAnsi"/>
-        </w:rPr>
-        <w:t xml:space="preserve"> for writing and reading devices respectively</w:t>
+        <w:t xml:space="preserve">and Master Receive </w:t>
+      </w:r>
+      <w:r>
+        <w:rPr>
+          <w:rFonts w:cstheme="minorHAnsi"/>
+        </w:rPr>
+        <w:t>roles</w:t>
+      </w:r>
+      <w:r>
+        <w:rPr>
+          <w:rFonts w:cstheme="minorHAnsi"/>
+        </w:rPr>
+        <w:t xml:space="preserve"> for writing and reading </w:t>
+      </w:r>
+      <w:r>
+        <w:rPr>
+          <w:rFonts w:cstheme="minorHAnsi"/>
+        </w:rPr>
+        <w:t xml:space="preserve">slave </w:t>
+      </w:r>
+      <w:r>
+        <w:rPr>
+          <w:rFonts w:cstheme="minorHAnsi"/>
+        </w:rPr>
+        <w:t xml:space="preserve">devices </w:t>
+      </w:r>
+      <w:r>
+        <w:rPr>
+          <w:rFonts w:cstheme="minorHAnsi"/>
+        </w:rPr>
+        <w:t xml:space="preserve">(sensors, actuators) </w:t>
+      </w:r>
+      <w:r>
+        <w:rPr>
+          <w:rFonts w:cstheme="minorHAnsi"/>
+        </w:rPr>
+        <w:t>respectively</w:t>
       </w:r>
       <w:r>
         <w:rPr>
@@ -5024,13 +5075,7 @@
         <w:rPr>
           <w:rFonts w:cstheme="minorHAnsi"/>
         </w:rPr>
-        <w:t>mode</w:t>
-      </w:r>
-      <w:r>
-        <w:rPr>
-          <w:rFonts w:cstheme="minorHAnsi"/>
-        </w:rPr>
-        <w:t>s</w:t>
+        <w:t>roles</w:t>
       </w:r>
       <w:r>
         <w:rPr>
@@ -5079,7 +5124,13 @@
         <w:rPr>
           <w:rFonts w:cstheme="minorHAnsi"/>
         </w:rPr>
-        <w:t>The MOS I2C software</w:t>
+        <w:t>Of lesser import t</w:t>
+      </w:r>
+      <w:r>
+        <w:rPr>
+          <w:rFonts w:cstheme="minorHAnsi"/>
+        </w:rPr>
+        <w:t>he MOS I2C software</w:t>
       </w:r>
       <w:r>
         <w:rPr>
@@ -5450,10 +5501,55 @@
     </w:p>
     <w:p>
       <w:pPr>
+        <w:rPr>
+          <w:rFonts w:cstheme="minorHAnsi"/>
+        </w:rPr>
+      </w:pPr>
+      <w:r>
+        <w:rPr>
+          <w:rFonts w:cstheme="minorHAnsi"/>
+        </w:rPr>
+        <w:t xml:space="preserve">MOS does not support the I2C RESTART pattern, in which a Master Stops one transaction and immediately Starts another without relinquishing the bus. For Single Mastering this may be adequate; </w:t>
+      </w:r>
+      <w:r>
+        <w:rPr>
+          <w:rFonts w:cstheme="minorHAnsi"/>
+        </w:rPr>
+        <w:lastRenderedPageBreak/>
+        <w:t xml:space="preserve">although certain devices may expect a RESTART in order to read register addresses. But it is </w:t>
+      </w:r>
+      <w:r>
+        <w:rPr>
+          <w:rFonts w:cstheme="minorHAnsi"/>
+        </w:rPr>
+        <w:t>in</w:t>
+      </w:r>
+      <w:r>
+        <w:rPr>
+          <w:rFonts w:cstheme="minorHAnsi"/>
+        </w:rPr>
+        <w:t xml:space="preserve">adequate for </w:t>
+      </w:r>
+      <w:proofErr w:type="gramStart"/>
+      <w:r>
+        <w:rPr>
+          <w:rFonts w:cstheme="minorHAnsi"/>
+        </w:rPr>
+        <w:t>Multi-Mastering</w:t>
+      </w:r>
+      <w:proofErr w:type="gramEnd"/>
+      <w:r>
+        <w:rPr>
+          <w:rFonts w:cstheme="minorHAnsi"/>
+        </w:rPr>
+        <w:t xml:space="preserve">. </w:t>
+      </w:r>
+    </w:p>
+    <w:p>
+      <w:pPr>
         <w:pStyle w:val="Heading4"/>
       </w:pPr>
       <w:r>
-        <w:lastRenderedPageBreak/>
         <w:t>DEV API</w:t>
       </w:r>
       <w:r>
@@ -5470,7 +5566,107 @@
         <w:rPr>
           <w:rFonts w:cstheme="minorHAnsi"/>
         </w:rPr>
-        <w:t>One use-case for I2C Slave mode</w:t>
+        <w:t>DEV I2C</w:t>
+      </w:r>
+      <w:r>
+        <w:rPr>
+          <w:rFonts w:cstheme="minorHAnsi"/>
+        </w:rPr>
+        <w:t xml:space="preserve"> broadly recognise t</w:t>
+      </w:r>
+      <w:r>
+        <w:rPr>
+          <w:rFonts w:cstheme="minorHAnsi"/>
+        </w:rPr>
+        <w:t>wo</w:t>
+      </w:r>
+      <w:r>
+        <w:rPr>
+          <w:rFonts w:cstheme="minorHAnsi"/>
+        </w:rPr>
+        <w:t xml:space="preserve"> Use Cases:</w:t>
+      </w:r>
+    </w:p>
+    <w:p>
+      <w:pPr>
+        <w:rPr>
+          <w:rFonts w:cstheme="minorHAnsi"/>
+        </w:rPr>
+      </w:pPr>
+      <w:r>
+        <w:rPr>
+          <w:rFonts w:cstheme="minorHAnsi"/>
+        </w:rPr>
+        <w:t xml:space="preserve">1/ </w:t>
+      </w:r>
+      <w:r>
+        <w:rPr>
+          <w:rFonts w:cstheme="minorHAnsi"/>
+        </w:rPr>
+        <w:t>Single-Master</w:t>
+      </w:r>
+      <w:r>
+        <w:rPr>
+          <w:rFonts w:cstheme="minorHAnsi"/>
+        </w:rPr>
+        <w:t xml:space="preserve"> is like the sole SPI use case. In this, a sole CPU accesses a number of slave devices (sensors and/or actuators) on the </w:t>
+      </w:r>
+      <w:r>
+        <w:rPr>
+          <w:rFonts w:cstheme="minorHAnsi"/>
+        </w:rPr>
+        <w:t>I</w:t>
+      </w:r>
+      <w:r>
+        <w:rPr>
+          <w:rFonts w:cstheme="minorHAnsi"/>
+        </w:rPr>
+        <w:t xml:space="preserve">2C-bus. </w:t>
+      </w:r>
+    </w:p>
+    <w:p>
+      <w:pPr>
+        <w:rPr>
+          <w:rFonts w:cstheme="minorHAnsi"/>
+        </w:rPr>
+      </w:pPr>
+      <w:r>
+        <w:rPr>
+          <w:rFonts w:cstheme="minorHAnsi"/>
+        </w:rPr>
+        <w:t>2/ Multi-Master is a network pattern, in which a number of CPUs inter-connect via the I2C bus. An Agon Cluster</w:t>
+      </w:r>
+      <w:r>
+        <w:rPr>
+          <w:rStyle w:val="FootnoteReference"/>
+          <w:rFonts w:cstheme="minorHAnsi"/>
+        </w:rPr>
+        <w:footnoteReference w:id="9"/>
+      </w:r>
+      <w:r>
+        <w:rPr>
+          <w:rFonts w:cstheme="minorHAnsi"/>
+        </w:rPr>
+        <w:t xml:space="preserve"> is such an arrangement. </w:t>
+      </w:r>
+    </w:p>
+    <w:p>
+      <w:pPr>
+        <w:rPr>
+          <w:rFonts w:cstheme="minorHAnsi"/>
+        </w:rPr>
+      </w:pPr>
+      <w:r>
+        <w:rPr>
+          <w:rFonts w:cstheme="minorHAnsi"/>
+        </w:rPr>
+        <w:t>The Multi-Master Agon Cluster</w:t>
+      </w:r>
+      <w:r>
+        <w:rPr>
+          <w:rFonts w:cstheme="minorHAnsi"/>
+        </w:rPr>
+        <w:t xml:space="preserve"> use-case for I2C Slave mode</w:t>
       </w:r>
       <w:r>
         <w:rPr>
@@ -5494,7 +5690,13 @@
         <w:rPr>
           <w:rFonts w:cstheme="minorHAnsi"/>
         </w:rPr>
-        <w:t>is Agon peer-to-peer</w:t>
+        <w:t>supports</w:t>
+      </w:r>
+      <w:r>
+        <w:rPr>
+          <w:rFonts w:cstheme="minorHAnsi"/>
+        </w:rPr>
+        <w:t xml:space="preserve"> Agon peer-to-peer</w:t>
       </w:r>
       <w:r>
         <w:rPr>
@@ -5543,7 +5745,7 @@
           <w:rStyle w:val="FootnoteReference"/>
           <w:rFonts w:cstheme="minorHAnsi"/>
         </w:rPr>
-        <w:footnoteReference w:id="9"/>
+        <w:footnoteReference w:id="10"/>
       </w:r>
       <w:r>
         <w:rPr>
@@ -5576,13 +5778,19 @@
         <w:rPr>
           <w:rFonts w:cstheme="minorHAnsi"/>
         </w:rPr>
-        <w:t>presents the best way of doing that</w:t>
-      </w:r>
-      <w:r>
-        <w:rPr>
-          <w:rFonts w:cstheme="minorHAnsi"/>
-        </w:rPr>
-        <w:t xml:space="preserve"> through the Extension Interface</w:t>
+        <w:t xml:space="preserve">presents the best way of </w:t>
+      </w:r>
+      <w:r>
+        <w:rPr>
+          <w:rFonts w:cstheme="minorHAnsi"/>
+        </w:rPr>
+        <w:t xml:space="preserve">peer networking </w:t>
+      </w:r>
+      <w:r>
+        <w:rPr>
+          <w:rFonts w:cstheme="minorHAnsi"/>
+        </w:rPr>
+        <w:t>through the Extension Interface</w:t>
       </w:r>
       <w:r>
         <w:rPr>
@@ -5684,7 +5892,19 @@
         <w:rPr>
           <w:rFonts w:cstheme="minorHAnsi"/>
         </w:rPr>
-        <w:t>e might be able to realise an Agon Cluster</w:t>
+        <w:t xml:space="preserve">e </w:t>
+      </w:r>
+      <w:r>
+        <w:rPr>
+          <w:rFonts w:cstheme="minorHAnsi"/>
+        </w:rPr>
+        <w:t>should</w:t>
+      </w:r>
+      <w:r>
+        <w:rPr>
+          <w:rFonts w:cstheme="minorHAnsi"/>
+        </w:rPr>
+        <w:t xml:space="preserve"> be able to realise an Agon Cluster</w:t>
       </w:r>
       <w:r>
         <w:rPr>
@@ -6332,6 +6552,7 @@
         <w:rPr>
           <w:rFonts w:cstheme="minorHAnsi"/>
         </w:rPr>
+        <w:lastRenderedPageBreak/>
         <w:t>Any</w:t>
       </w:r>
       <w:r>
@@ -7048,7 +7269,7 @@
         <w:noProof/>
         <w:lang w:val="en-PH"/>
       </w:rPr>
-      <w:t>31.Jul.2024 19:35</w:t>
+      <w:t>05.Sep.2024 09:51</w:t>
     </w:r>
     <w:r>
       <w:rPr>
@@ -7553,11 +7774,42 @@
           <w:rStyle w:val="hgkelc"/>
           <w:lang w:val="en"/>
         </w:rPr>
-        <w:t>The address domains are mutually exclusive: the 7-bit address 0x1 is distinct from the 10-bit address 0x1 (although a single device could respond to either).</w:t>
+        <w:t>The address domains are mutually exclusive: the 7-bit address 0x1 is distinct from the 10-bit address 0x1.</w:t>
       </w:r>
     </w:p>
   </w:footnote>
   <w:footnote w:id="9">
+    <w:p>
+      <w:pPr>
+        <w:pStyle w:val="FootnoteText"/>
+        <w:rPr>
+          <w:lang w:val="en-US"/>
+        </w:rPr>
+      </w:pPr>
+      <w:r>
+        <w:rPr>
+          <w:rStyle w:val="FootnoteReference"/>
+        </w:rPr>
+        <w:footnoteRef/>
+      </w:r>
+      <w:r>
+        <w:t xml:space="preserve"> </w:t>
+      </w:r>
+      <w:r>
+        <w:rPr>
+          <w:lang w:val="en-US"/>
+        </w:rPr>
+        <w:t>An Agon Cluster is a computer system that consists of a number of Agon Light (or compatibles) networked together. This supports distributed, truly concurrent application</w:t>
+      </w:r>
+      <w:r>
+        <w:rPr>
+          <w:lang w:val="en-US"/>
+        </w:rPr>
+        <w:t xml:space="preserve">s. </w:t>
+      </w:r>
+    </w:p>
+  </w:footnote>
+  <w:footnote w:id="10">
     <w:p>
       <w:pPr>
         <w:pStyle w:val="FootnoteText"/>

</xml_diff>

<commit_message>
Updates to I2C Multi-Master / Slave Mode tests. Presently this doesn't work on Agon Light2, with signalling issues. Refer to Docs for more info.
</commit_message>
<xml_diff>
--- a/FreeRTOSv202212.01-LTS/FreeRTOS/Docs/DEV API - Extension Interface and MOS analysis.docx
+++ b/FreeRTOSv202212.01-LTS/FreeRTOS/Docs/DEV API - Extension Interface and MOS analysis.docx
@@ -5603,25 +5603,7 @@
         <w:rPr>
           <w:rFonts w:cstheme="minorHAnsi"/>
         </w:rPr>
-        <w:t>Single-Master</w:t>
-      </w:r>
-      <w:r>
-        <w:rPr>
-          <w:rFonts w:cstheme="minorHAnsi"/>
-        </w:rPr>
-        <w:t xml:space="preserve"> is like the sole SPI use case. In this, a sole CPU accesses a number of slave devices (sensors and/or actuators) on the </w:t>
-      </w:r>
-      <w:r>
-        <w:rPr>
-          <w:rFonts w:cstheme="minorHAnsi"/>
-        </w:rPr>
-        <w:t>I</w:t>
-      </w:r>
-      <w:r>
-        <w:rPr>
-          <w:rFonts w:cstheme="minorHAnsi"/>
-        </w:rPr>
-        <w:t xml:space="preserve">2C-bus. </w:t>
+        <w:t xml:space="preserve">Master-Controller is like the SPI use case. In this, a sole controller accesses a number of slave devices (sensors and/or actuators) on the I2C-bus. </w:t>
       </w:r>
     </w:p>
     <w:p>
@@ -5634,20 +5616,31 @@
         <w:rPr>
           <w:rFonts w:cstheme="minorHAnsi"/>
         </w:rPr>
-        <w:t>2/ Multi-Master is a network pattern, in which a number of CPUs inter-connect via the I2C bus. An Agon Cluster</w:t>
-      </w:r>
-      <w:r>
-        <w:rPr>
-          <w:rStyle w:val="FootnoteReference"/>
-          <w:rFonts w:cstheme="minorHAnsi"/>
-        </w:rPr>
-        <w:footnoteReference w:id="9"/>
-      </w:r>
-      <w:r>
-        <w:rPr>
-          <w:rFonts w:cstheme="minorHAnsi"/>
-        </w:rPr>
-        <w:t xml:space="preserve"> is such an arrangement. </w:t>
+        <w:t xml:space="preserve">MOS I2C supports two of the possible four roles: Master Transmit and Master Receive. (MOS omits 10-bit addressing and Restart.) These Single-Master roles are sufficient for controlling many sensors and actuators attached to the I2C bus (similar to SPI use-cases). Applications may open DEV I2C in </w:t>
+      </w:r>
+      <w:r>
+        <w:rPr>
+          <w:rFonts w:cstheme="minorHAnsi"/>
+        </w:rPr>
+        <w:t>DE</w:t>
+      </w:r>
+      <w:r>
+        <w:rPr>
+          <w:rFonts w:cstheme="minorHAnsi"/>
+        </w:rPr>
+        <w:t>V_MODE_I2C_SINGLE_MASTER mode for this purpose. Or they may continue to use MOS I2C (and disable DEV I2C to save RAM footprint) if multi-tasking is</w:t>
+      </w:r>
+      <w:r>
+        <w:rPr>
+          <w:rFonts w:cstheme="minorHAnsi"/>
+        </w:rPr>
+        <w:t xml:space="preserve"> </w:t>
+      </w:r>
+      <w:r>
+        <w:rPr>
+          <w:rFonts w:cstheme="minorHAnsi"/>
+        </w:rPr>
+        <w:t>not used. In applications with multi-tasking, DEV I2C is necessary.</w:t>
       </w:r>
     </w:p>
     <w:p>
@@ -5660,257 +5653,63 @@
         <w:rPr>
           <w:rFonts w:cstheme="minorHAnsi"/>
         </w:rPr>
-        <w:t>The Multi-Master Agon Cluster</w:t>
-      </w:r>
-      <w:r>
-        <w:rPr>
-          <w:rFonts w:cstheme="minorHAnsi"/>
-        </w:rPr>
-        <w:t xml:space="preserve"> use-case for I2C Slave mode</w:t>
-      </w:r>
-      <w:r>
-        <w:rPr>
-          <w:rFonts w:cstheme="minorHAnsi"/>
-        </w:rPr>
-        <w:t>s</w:t>
-      </w:r>
-      <w:r>
-        <w:rPr>
-          <w:rFonts w:cstheme="minorHAnsi"/>
-        </w:rPr>
-        <w:t xml:space="preserve"> </w:t>
-      </w:r>
-      <w:r>
-        <w:rPr>
-          <w:rFonts w:cstheme="minorHAnsi"/>
-        </w:rPr>
-        <w:t xml:space="preserve">(bus multi-mastering) </w:t>
-      </w:r>
-      <w:r>
-        <w:rPr>
-          <w:rFonts w:cstheme="minorHAnsi"/>
-        </w:rPr>
-        <w:t>supports</w:t>
-      </w:r>
-      <w:r>
-        <w:rPr>
-          <w:rFonts w:cstheme="minorHAnsi"/>
-        </w:rPr>
-        <w:t xml:space="preserve"> Agon peer-to-peer</w:t>
-      </w:r>
-      <w:r>
-        <w:rPr>
-          <w:rFonts w:cstheme="minorHAnsi"/>
-        </w:rPr>
-        <w:t xml:space="preserve"> networking</w:t>
-      </w:r>
-      <w:r>
-        <w:rPr>
-          <w:rFonts w:cstheme="minorHAnsi"/>
-        </w:rPr>
-        <w:t xml:space="preserve">. Presently, </w:t>
-      </w:r>
-      <w:r>
-        <w:rPr>
-          <w:rFonts w:cstheme="minorHAnsi"/>
-        </w:rPr>
-        <w:t xml:space="preserve">the ability to </w:t>
-      </w:r>
-      <w:r>
-        <w:rPr>
-          <w:rFonts w:cstheme="minorHAnsi"/>
-        </w:rPr>
-        <w:t xml:space="preserve">natively </w:t>
-      </w:r>
-      <w:r>
-        <w:rPr>
-          <w:rFonts w:cstheme="minorHAnsi"/>
-        </w:rPr>
-        <w:t>inter-connect</w:t>
-      </w:r>
-      <w:r>
-        <w:rPr>
-          <w:rFonts w:cstheme="minorHAnsi"/>
-        </w:rPr>
-        <w:t xml:space="preserve"> Agon devices</w:t>
-      </w:r>
-      <w:r>
-        <w:rPr>
-          <w:rFonts w:cstheme="minorHAnsi"/>
-        </w:rPr>
-        <w:t xml:space="preserve"> is limited</w:t>
-      </w:r>
-      <w:r>
-        <w:rPr>
-          <w:rStyle w:val="FootnoteReference"/>
-          <w:rFonts w:cstheme="minorHAnsi"/>
-        </w:rPr>
-        <w:footnoteReference w:id="10"/>
-      </w:r>
-      <w:r>
-        <w:rPr>
-          <w:rFonts w:cstheme="minorHAnsi"/>
-        </w:rPr>
-        <w:t xml:space="preserve">. </w:t>
-      </w:r>
-      <w:r>
-        <w:rPr>
-          <w:rFonts w:cstheme="minorHAnsi"/>
-        </w:rPr>
-        <w:t>I2C</w:t>
-      </w:r>
-      <w:r>
-        <w:rPr>
-          <w:rFonts w:cstheme="minorHAnsi"/>
-        </w:rPr>
-        <w:t xml:space="preserve"> </w:t>
-      </w:r>
-      <w:r>
-        <w:t>is a true multi-master bus, providing arbitration and collision detection</w:t>
-      </w:r>
-      <w:r>
-        <w:rPr>
-          <w:rFonts w:cstheme="minorHAnsi"/>
-        </w:rPr>
-        <w:t xml:space="preserve">, and </w:t>
-      </w:r>
-      <w:r>
-        <w:rPr>
-          <w:rFonts w:cstheme="minorHAnsi"/>
-        </w:rPr>
-        <w:t xml:space="preserve">presents the best way of </w:t>
-      </w:r>
-      <w:r>
-        <w:rPr>
-          <w:rFonts w:cstheme="minorHAnsi"/>
-        </w:rPr>
-        <w:t xml:space="preserve">peer networking </w:t>
-      </w:r>
-      <w:r>
-        <w:rPr>
-          <w:rFonts w:cstheme="minorHAnsi"/>
-        </w:rPr>
-        <w:t>through the Extension Interface</w:t>
-      </w:r>
-      <w:r>
-        <w:rPr>
-          <w:rFonts w:cstheme="minorHAnsi"/>
-        </w:rPr>
-        <w:t xml:space="preserve">. </w:t>
-      </w:r>
-      <w:r>
-        <w:rPr>
-          <w:rFonts w:cstheme="minorHAnsi"/>
-        </w:rPr>
-        <w:t xml:space="preserve">With </w:t>
-      </w:r>
-      <w:r>
-        <w:rPr>
-          <w:rFonts w:cstheme="minorHAnsi"/>
-        </w:rPr>
-        <w:t xml:space="preserve">the addition of </w:t>
-      </w:r>
-      <w:r>
-        <w:rPr>
-          <w:rFonts w:cstheme="minorHAnsi"/>
-        </w:rPr>
-        <w:t>Slave</w:t>
-      </w:r>
-      <w:r>
-        <w:rPr>
-          <w:rFonts w:cstheme="minorHAnsi"/>
-        </w:rPr>
-        <w:t>-addressed</w:t>
-      </w:r>
-      <w:r>
-        <w:rPr>
-          <w:rFonts w:cstheme="minorHAnsi"/>
-        </w:rPr>
-        <w:t xml:space="preserve"> </w:t>
-      </w:r>
-      <w:r>
-        <w:rPr>
-          <w:rFonts w:cstheme="minorHAnsi"/>
-        </w:rPr>
-        <w:t>read and write m</w:t>
-      </w:r>
-      <w:r>
-        <w:rPr>
-          <w:rFonts w:cstheme="minorHAnsi"/>
-        </w:rPr>
-        <w:t>ode</w:t>
-      </w:r>
-      <w:r>
-        <w:rPr>
-          <w:rFonts w:cstheme="minorHAnsi"/>
-        </w:rPr>
-        <w:t>s</w:t>
-      </w:r>
-      <w:r>
-        <w:rPr>
-          <w:rFonts w:cstheme="minorHAnsi"/>
-        </w:rPr>
-        <w:t>,</w:t>
-      </w:r>
-      <w:r>
-        <w:rPr>
-          <w:rFonts w:cstheme="minorHAnsi"/>
-        </w:rPr>
-        <w:t xml:space="preserve"> and </w:t>
-      </w:r>
-      <w:r>
-        <w:rPr>
-          <w:rFonts w:cstheme="minorHAnsi"/>
-        </w:rPr>
-        <w:t xml:space="preserve">corresponding </w:t>
-      </w:r>
-      <w:r>
-        <w:rPr>
-          <w:rFonts w:cstheme="minorHAnsi"/>
-        </w:rPr>
-        <w:t>interrupt</w:t>
-      </w:r>
-      <w:r>
-        <w:rPr>
-          <w:rFonts w:cstheme="minorHAnsi"/>
-        </w:rPr>
-        <w:t xml:space="preserve"> support</w:t>
-      </w:r>
-      <w:r>
-        <w:rPr>
-          <w:rFonts w:cstheme="minorHAnsi"/>
-        </w:rPr>
-        <w:t xml:space="preserve">, </w:t>
-      </w:r>
-      <w:r>
-        <w:rPr>
-          <w:rFonts w:cstheme="minorHAnsi"/>
-        </w:rPr>
-        <w:t>w</w:t>
-      </w:r>
-      <w:r>
-        <w:rPr>
-          <w:rFonts w:cstheme="minorHAnsi"/>
-        </w:rPr>
-        <w:t xml:space="preserve">e </w:t>
-      </w:r>
-      <w:r>
-        <w:rPr>
-          <w:rFonts w:cstheme="minorHAnsi"/>
-        </w:rPr>
-        <w:t>should</w:t>
-      </w:r>
-      <w:r>
-        <w:rPr>
-          <w:rFonts w:cstheme="minorHAnsi"/>
-        </w:rPr>
-        <w:t xml:space="preserve"> be able to realise an Agon Cluster</w:t>
-      </w:r>
-      <w:r>
-        <w:rPr>
-          <w:rFonts w:cstheme="minorHAnsi"/>
-        </w:rPr>
-        <w:t xml:space="preserve">. </w:t>
+        <w:t xml:space="preserve">2/ </w:t>
+      </w:r>
+      <w:r>
+        <w:rPr>
+          <w:rFonts w:cstheme="minorHAnsi"/>
+        </w:rPr>
+        <w:t xml:space="preserve">Multi-Master is a network pattern in which a number of controllers inter-connect via the I2C bus. An Agon Cluster is such an arrangement. </w:t>
+      </w:r>
+      <w:r>
+        <w:rPr>
+          <w:rFonts w:cstheme="minorHAnsi"/>
+        </w:rPr>
+        <w:t xml:space="preserve">Simultaneously, </w:t>
+      </w:r>
+      <w:r>
+        <w:rPr>
+          <w:rFonts w:cstheme="minorHAnsi"/>
+        </w:rPr>
+        <w:t xml:space="preserve">slave devices </w:t>
+      </w:r>
+      <w:r>
+        <w:rPr>
+          <w:rFonts w:cstheme="minorHAnsi"/>
+        </w:rPr>
+        <w:t xml:space="preserve">may be present </w:t>
+      </w:r>
+      <w:r>
+        <w:rPr>
+          <w:rFonts w:cstheme="minorHAnsi"/>
+        </w:rPr>
+        <w:t xml:space="preserve">on this I2C bus, such that Master-Controller is a subset of </w:t>
+      </w:r>
+      <w:proofErr w:type="gramStart"/>
+      <w:r>
+        <w:rPr>
+          <w:rFonts w:cstheme="minorHAnsi"/>
+        </w:rPr>
+        <w:t>Multi-Master</w:t>
+      </w:r>
+      <w:proofErr w:type="gramEnd"/>
+      <w:r>
+        <w:rPr>
+          <w:rFonts w:cstheme="minorHAnsi"/>
+        </w:rPr>
+        <w:t xml:space="preserve"> with </w:t>
+      </w:r>
+      <w:r>
+        <w:rPr>
+          <w:rFonts w:cstheme="minorHAnsi"/>
+        </w:rPr>
+        <w:t xml:space="preserve">exactly </w:t>
+      </w:r>
+      <w:r>
+        <w:rPr>
+          <w:rFonts w:cstheme="minorHAnsi"/>
+        </w:rPr>
+        <w:t>one Master.</w:t>
       </w:r>
     </w:p>
     <w:p>
@@ -5918,39 +5717,292 @@
         <w:pStyle w:val="Heading2"/>
       </w:pPr>
       <w:r>
-        <w:t xml:space="preserve">General </w:t>
-      </w:r>
-      <w:r>
-        <w:t xml:space="preserve">Solution </w:t>
-      </w:r>
-      <w:r>
-        <w:t>Options</w:t>
-      </w:r>
-    </w:p>
-    <w:p>
-      <w:r>
-        <w:t>As much as possible we want to locate software in ROM, to keep the RAM footprint to a minimum.</w:t>
-      </w:r>
-      <w:r>
-        <w:t xml:space="preserve"> W</w:t>
-      </w:r>
-      <w:r>
-        <w:t>h</w:t>
-      </w:r>
-      <w:r>
-        <w:t xml:space="preserve">ere we need to use RAM, </w:t>
-      </w:r>
-      <w:r>
-        <w:t>that use</w:t>
-      </w:r>
-      <w:r>
-        <w:t xml:space="preserve"> should be </w:t>
-      </w:r>
-      <w:r>
-        <w:t>user-</w:t>
-      </w:r>
-      <w:r>
-        <w:t xml:space="preserve">configurable. </w:t>
+        <w:t>Agon Cluster</w:t>
+      </w:r>
+    </w:p>
+    <w:p>
+      <w:pPr>
+        <w:rPr>
+          <w:lang w:val="en-US"/>
+        </w:rPr>
+      </w:pPr>
+      <w:r>
+        <w:rPr>
+          <w:lang w:val="en-US"/>
+        </w:rPr>
+        <w:t xml:space="preserve">An Agon Cluster is a system </w:t>
+      </w:r>
+      <w:r>
+        <w:rPr>
+          <w:lang w:val="en-US"/>
+        </w:rPr>
+        <w:t>containing</w:t>
+      </w:r>
+      <w:r>
+        <w:rPr>
+          <w:lang w:val="en-US"/>
+        </w:rPr>
+        <w:t xml:space="preserve"> a number of Agon Light (or compatibles) networked together. </w:t>
+      </w:r>
+      <w:r>
+        <w:rPr>
+          <w:lang w:val="en-US"/>
+        </w:rPr>
+        <w:t>A Cluster</w:t>
+      </w:r>
+      <w:r>
+        <w:rPr>
+          <w:lang w:val="en-US"/>
+        </w:rPr>
+        <w:t xml:space="preserve"> </w:t>
+      </w:r>
+      <w:r>
+        <w:rPr>
+          <w:lang w:val="en-US"/>
+        </w:rPr>
+        <w:t>enables</w:t>
+      </w:r>
+      <w:r>
+        <w:rPr>
+          <w:lang w:val="en-US"/>
+        </w:rPr>
+        <w:t xml:space="preserve"> distributed, truly concurrent applications.</w:t>
+      </w:r>
+      <w:r>
+        <w:rPr>
+          <w:lang w:val="en-US"/>
+        </w:rPr>
+        <w:t xml:space="preserve"> </w:t>
+      </w:r>
+      <w:r>
+        <w:rPr>
+          <w:rFonts w:cstheme="minorHAnsi"/>
+        </w:rPr>
+        <w:t xml:space="preserve">While none of the other interfaces (UART, GPIO, SPI) lend themselves well to </w:t>
+      </w:r>
+      <w:r>
+        <w:rPr>
+          <w:rFonts w:cstheme="minorHAnsi"/>
+        </w:rPr>
+        <w:t>inter-networking</w:t>
+      </w:r>
+      <w:r>
+        <w:rPr>
+          <w:rFonts w:cstheme="minorHAnsi"/>
+        </w:rPr>
+        <w:t xml:space="preserve"> a number of Agons</w:t>
+      </w:r>
+      <w:r>
+        <w:rPr>
+          <w:rFonts w:cstheme="minorHAnsi"/>
+        </w:rPr>
+        <w:t>,</w:t>
+      </w:r>
+      <w:r>
+        <w:rPr>
+          <w:rFonts w:cstheme="minorHAnsi"/>
+        </w:rPr>
+        <w:t xml:space="preserve"> </w:t>
+      </w:r>
+      <w:r>
+        <w:rPr>
+          <w:rFonts w:cstheme="minorHAnsi"/>
+        </w:rPr>
+        <w:t xml:space="preserve">there are possibilities </w:t>
+      </w:r>
+      <w:r>
+        <w:rPr>
+          <w:rFonts w:cstheme="minorHAnsi"/>
+        </w:rPr>
+        <w:t>using I2C</w:t>
+      </w:r>
+      <w:r>
+        <w:rPr>
+          <w:rFonts w:cstheme="minorHAnsi"/>
+        </w:rPr>
+        <w:t xml:space="preserve">. </w:t>
+      </w:r>
+    </w:p>
+    <w:p>
+      <w:pPr>
+        <w:rPr>
+          <w:rFonts w:cstheme="minorHAnsi"/>
+        </w:rPr>
+      </w:pPr>
+      <w:r>
+        <w:rPr>
+          <w:rFonts w:cstheme="minorHAnsi"/>
+        </w:rPr>
+        <w:t xml:space="preserve">The </w:t>
+      </w:r>
+      <w:r>
+        <w:rPr>
+          <w:rFonts w:cstheme="minorHAnsi"/>
+        </w:rPr>
+        <w:t xml:space="preserve">I2C </w:t>
+      </w:r>
+      <w:proofErr w:type="gramStart"/>
+      <w:r>
+        <w:rPr>
+          <w:rFonts w:cstheme="minorHAnsi"/>
+        </w:rPr>
+        <w:t>Multi-Master</w:t>
+      </w:r>
+      <w:proofErr w:type="gramEnd"/>
+      <w:r>
+        <w:rPr>
+          <w:rFonts w:cstheme="minorHAnsi"/>
+        </w:rPr>
+        <w:t xml:space="preserve"> </w:t>
+      </w:r>
+      <w:r>
+        <w:rPr>
+          <w:rFonts w:cstheme="minorHAnsi"/>
+        </w:rPr>
+        <w:t xml:space="preserve">use-case </w:t>
+      </w:r>
+      <w:r>
+        <w:rPr>
+          <w:rFonts w:cstheme="minorHAnsi"/>
+        </w:rPr>
+        <w:t>supports</w:t>
+      </w:r>
+      <w:r>
+        <w:rPr>
+          <w:rFonts w:cstheme="minorHAnsi"/>
+        </w:rPr>
+        <w:t xml:space="preserve"> Agon peer-to-peer networking. </w:t>
+      </w:r>
+      <w:r>
+        <w:rPr>
+          <w:rFonts w:cstheme="minorHAnsi"/>
+        </w:rPr>
+        <w:t>T</w:t>
+      </w:r>
+      <w:r>
+        <w:rPr>
+          <w:rFonts w:cstheme="minorHAnsi"/>
+        </w:rPr>
+        <w:t xml:space="preserve">he ability to natively </w:t>
+      </w:r>
+      <w:r>
+        <w:rPr>
+          <w:rFonts w:cstheme="minorHAnsi"/>
+        </w:rPr>
+        <w:t>inter-connect Agon devices</w:t>
+      </w:r>
+      <w:r>
+        <w:rPr>
+          <w:rFonts w:cstheme="minorHAnsi"/>
+        </w:rPr>
+        <w:t xml:space="preserve"> is limited</w:t>
+      </w:r>
+      <w:r>
+        <w:rPr>
+          <w:rStyle w:val="FootnoteReference"/>
+          <w:rFonts w:cstheme="minorHAnsi"/>
+        </w:rPr>
+        <w:footnoteReference w:id="9"/>
+      </w:r>
+      <w:r>
+        <w:rPr>
+          <w:rFonts w:cstheme="minorHAnsi"/>
+        </w:rPr>
+        <w:t xml:space="preserve">. </w:t>
+      </w:r>
+      <w:r>
+        <w:rPr>
+          <w:rFonts w:cstheme="minorHAnsi"/>
+        </w:rPr>
+        <w:t>I2C</w:t>
+      </w:r>
+      <w:r>
+        <w:rPr>
+          <w:rFonts w:cstheme="minorHAnsi"/>
+        </w:rPr>
+        <w:t xml:space="preserve"> </w:t>
+      </w:r>
+      <w:r>
+        <w:t>is a true multi-master bus, providing arbitration and collision detection</w:t>
+      </w:r>
+      <w:r>
+        <w:rPr>
+          <w:rFonts w:cstheme="minorHAnsi"/>
+        </w:rPr>
+        <w:t xml:space="preserve">, and </w:t>
+      </w:r>
+      <w:r>
+        <w:rPr>
+          <w:rFonts w:cstheme="minorHAnsi"/>
+        </w:rPr>
+        <w:t xml:space="preserve">presents </w:t>
+      </w:r>
+      <w:r>
+        <w:rPr>
+          <w:rFonts w:cstheme="minorHAnsi"/>
+        </w:rPr>
+        <w:t xml:space="preserve">a </w:t>
+      </w:r>
+      <w:r>
+        <w:rPr>
+          <w:rFonts w:cstheme="minorHAnsi"/>
+        </w:rPr>
+        <w:t xml:space="preserve">way of </w:t>
+      </w:r>
+      <w:r>
+        <w:rPr>
+          <w:rFonts w:cstheme="minorHAnsi"/>
+        </w:rPr>
+        <w:t>peer networking through the Extension Interface</w:t>
+      </w:r>
+      <w:r>
+        <w:rPr>
+          <w:rFonts w:cstheme="minorHAnsi"/>
+        </w:rPr>
+        <w:t xml:space="preserve"> (including Light2 UEXT)</w:t>
+      </w:r>
+      <w:r>
+        <w:rPr>
+          <w:rFonts w:cstheme="minorHAnsi"/>
+        </w:rPr>
+        <w:t>. With the addition of Slave-addressed read and write modes, and corresponding interrupt support, w</w:t>
+      </w:r>
+      <w:r>
+        <w:rPr>
+          <w:rFonts w:cstheme="minorHAnsi"/>
+        </w:rPr>
+        <w:t xml:space="preserve">e </w:t>
+      </w:r>
+      <w:r>
+        <w:rPr>
+          <w:rFonts w:cstheme="minorHAnsi"/>
+        </w:rPr>
+        <w:t>should</w:t>
+      </w:r>
+      <w:r>
+        <w:rPr>
+          <w:rFonts w:cstheme="minorHAnsi"/>
+        </w:rPr>
+        <w:t xml:space="preserve"> be able to realise an Agon Cluster</w:t>
+      </w:r>
+      <w:r>
+        <w:rPr>
+          <w:rFonts w:cstheme="minorHAnsi"/>
+        </w:rPr>
+        <w:t xml:space="preserve">. </w:t>
+      </w:r>
+    </w:p>
+    <w:p>
+      <w:pPr>
+        <w:rPr>
+          <w:rFonts w:cstheme="minorHAnsi"/>
+        </w:rPr>
+      </w:pPr>
+      <w:r>
+        <w:rPr>
+          <w:rFonts w:cstheme="minorHAnsi"/>
+        </w:rPr>
+        <w:t xml:space="preserve">I2C specifies General Call Addressing and the Device ID protocol which can be used to determine the type of each bus-connected Device. DEV I2C shall support this, in order that multiple Agon devices can find each other. </w:t>
       </w:r>
     </w:p>
     <w:p>
@@ -5958,13 +6010,7 @@
         <w:pStyle w:val="Heading3"/>
       </w:pPr>
       <w:r>
-        <w:t xml:space="preserve">1/ </w:t>
-      </w:r>
-      <w:r>
-        <w:t>ROM</w:t>
-      </w:r>
-      <w:r>
-        <w:t xml:space="preserve"> – modify MOS</w:t>
+        <w:t>Backplane</w:t>
       </w:r>
     </w:p>
     <w:p>
@@ -5977,317 +6023,902 @@
         <w:rPr>
           <w:rFonts w:cstheme="minorHAnsi"/>
         </w:rPr>
-        <w:t xml:space="preserve">We could </w:t>
-      </w:r>
-      <w:r>
-        <w:rPr>
-          <w:rFonts w:cstheme="minorHAnsi"/>
-        </w:rPr>
-        <w:t xml:space="preserve">fork and </w:t>
-      </w:r>
-      <w:r>
-        <w:rPr>
-          <w:rFonts w:cstheme="minorHAnsi"/>
-        </w:rPr>
-        <w:t xml:space="preserve">extend the MOS </w:t>
-      </w:r>
-      <w:r>
-        <w:rPr>
-          <w:rFonts w:cstheme="minorHAnsi"/>
-        </w:rPr>
-        <w:t xml:space="preserve">Quark </w:t>
-      </w:r>
-      <w:r>
-        <w:rPr>
-          <w:rFonts w:cstheme="minorHAnsi"/>
-        </w:rPr>
-        <w:t>software to produce a new release</w:t>
-      </w:r>
-      <w:r>
-        <w:rPr>
-          <w:rFonts w:cstheme="minorHAnsi"/>
-        </w:rPr>
-        <w:t xml:space="preserve"> </w:t>
-      </w:r>
-      <w:r>
-        <w:rPr>
-          <w:rFonts w:cstheme="minorHAnsi"/>
-        </w:rPr>
-        <w:t xml:space="preserve">(maybe </w:t>
-      </w:r>
-      <w:r>
-        <w:rPr>
-          <w:rFonts w:cstheme="minorHAnsi"/>
-        </w:rPr>
-        <w:t xml:space="preserve">numbered </w:t>
-      </w:r>
-      <w:r>
-        <w:rPr>
-          <w:rFonts w:cstheme="minorHAnsi"/>
-        </w:rPr>
-        <w:t>1.1.0</w:t>
-      </w:r>
-      <w:r>
-        <w:rPr>
-          <w:rFonts w:cstheme="minorHAnsi"/>
-        </w:rPr>
-        <w:t xml:space="preserve"> as a </w:t>
-      </w:r>
-      <w:r>
-        <w:rPr>
-          <w:rFonts w:cstheme="minorHAnsi"/>
-        </w:rPr>
-        <w:t>new and distinct</w:t>
-      </w:r>
-      <w:r>
-        <w:rPr>
-          <w:rFonts w:cstheme="minorHAnsi"/>
-        </w:rPr>
-        <w:t xml:space="preserve"> </w:t>
-      </w:r>
-      <w:r>
-        <w:rPr>
-          <w:rFonts w:cstheme="minorHAnsi"/>
-        </w:rPr>
-        <w:t xml:space="preserve">branch </w:t>
-      </w:r>
-      <w:r>
-        <w:rPr>
-          <w:rFonts w:cstheme="minorHAnsi"/>
-        </w:rPr>
-        <w:t>of MOS</w:t>
-      </w:r>
-      <w:r>
-        <w:rPr>
-          <w:rFonts w:cstheme="minorHAnsi"/>
-        </w:rPr>
-        <w:t>)</w:t>
-      </w:r>
-      <w:r>
-        <w:rPr>
-          <w:rFonts w:cstheme="minorHAnsi"/>
-        </w:rPr>
+        <w:t xml:space="preserve">Agon embeds </w:t>
+      </w:r>
+      <w:r>
+        <w:rPr>
+          <w:rFonts w:cstheme="minorHAnsi"/>
+        </w:rPr>
+        <w:t>(</w:t>
+      </w:r>
+      <w:r>
+        <w:rPr>
+          <w:rFonts w:cstheme="minorHAnsi"/>
+        </w:rPr>
+        <w:t xml:space="preserve">2K2 </w:t>
+      </w:r>
+      <w:r>
+        <w:rPr>
+          <w:rFonts w:cstheme="minorHAnsi"/>
+        </w:rPr>
+        <w:t xml:space="preserve">in the case of Light2 or 4K7 for Light) </w:t>
+      </w:r>
+      <w:r>
+        <w:rPr>
+          <w:rFonts w:cstheme="minorHAnsi"/>
+        </w:rPr>
+        <w:t>pull-up resistors on each of SCL &amp; SDA</w:t>
+      </w:r>
+      <w:r>
+        <w:rPr>
+          <w:rFonts w:cstheme="minorHAnsi"/>
+        </w:rPr>
+        <w:t xml:space="preserve">. </w:t>
+      </w:r>
+      <w:r>
+        <w:rPr>
+          <w:rFonts w:cstheme="minorHAnsi"/>
+        </w:rPr>
+        <w:t xml:space="preserve">Connecting Agons together combines their I2C pull-ups in-parallel. When powered up, the resulting 1/R sum for N=2 </w:t>
+      </w:r>
+      <w:r>
+        <w:rPr>
+          <w:rFonts w:cstheme="minorHAnsi"/>
+        </w:rPr>
+        <w:t>Light2s</w:t>
+      </w:r>
+      <w:r>
+        <w:rPr>
+          <w:rFonts w:cstheme="minorHAnsi"/>
+        </w:rPr>
+        <w:t xml:space="preserve"> gives 1K1, the minimum for an operational I2C-bus. This might function adequately for N=2 Agon</w:t>
+      </w:r>
+      <w:r>
+        <w:rPr>
+          <w:rFonts w:cstheme="minorHAnsi"/>
+        </w:rPr>
+        <w:t xml:space="preserve"> Light2</w:t>
+      </w:r>
+      <w:r>
+        <w:rPr>
+          <w:rStyle w:val="FootnoteReference"/>
+          <w:rFonts w:cstheme="minorHAnsi"/>
+        </w:rPr>
+        <w:footnoteReference w:id="10"/>
+      </w:r>
+      <w:r>
+        <w:rPr>
+          <w:rFonts w:cstheme="minorHAnsi"/>
+        </w:rPr>
+        <w:t>, but will sum to be out of specification for N&gt;2.</w:t>
+      </w:r>
+      <w:r>
+        <w:rPr>
+          <w:rFonts w:cstheme="minorHAnsi"/>
+        </w:rPr>
+        <w:t xml:space="preserve"> </w:t>
+      </w:r>
+      <w:r>
+        <w:rPr>
+          <w:rFonts w:cstheme="minorHAnsi"/>
+        </w:rPr>
+        <w:t xml:space="preserve">Moreover, if any connected Agon is powered-off, its SDA &amp; SCL resistors create </w:t>
+      </w:r>
+      <w:r>
+        <w:rPr>
+          <w:rFonts w:cstheme="minorHAnsi"/>
+        </w:rPr>
+        <w:t xml:space="preserve">loads on the </w:t>
+      </w:r>
+      <w:r>
+        <w:rPr>
+          <w:rFonts w:cstheme="minorHAnsi"/>
+        </w:rPr>
+        <w:t xml:space="preserve">circuit. This pulls the SDA &amp; SCL lines out of specification, such that any powered Agon in </w:t>
+      </w:r>
+      <w:r>
+        <w:rPr>
+          <w:rFonts w:cstheme="minorHAnsi"/>
+        </w:rPr>
+        <w:t xml:space="preserve">such a </w:t>
+      </w:r>
+      <w:r>
+        <w:rPr>
+          <w:rFonts w:cstheme="minorHAnsi"/>
+        </w:rPr>
+        <w:t>circuit will be unable to access the bus successfully.</w:t>
+      </w:r>
+    </w:p>
+    <w:p>
+      <w:pPr>
+        <w:rPr>
+          <w:rFonts w:cstheme="minorHAnsi"/>
+        </w:rPr>
+      </w:pPr>
+      <w:r>
+        <w:rPr>
+          <w:rFonts w:cstheme="minorHAnsi"/>
+        </w:rPr>
+        <w:lastRenderedPageBreak/>
+        <w:t xml:space="preserve">In general, to create an N Agon network, N P82B96 buffer ICs should be wired in parallel, such that: the Tx/Rx pins of all the P82B96 are wired to form a single common signalling backplane; and the </w:t>
+      </w:r>
+      <w:proofErr w:type="spellStart"/>
+      <w:r>
+        <w:rPr>
+          <w:rFonts w:cstheme="minorHAnsi"/>
+        </w:rPr>
+        <w:t>Sx</w:t>
+      </w:r>
+      <w:proofErr w:type="spellEnd"/>
+      <w:r>
+        <w:rPr>
+          <w:rFonts w:cstheme="minorHAnsi"/>
+        </w:rPr>
+        <w:t>/Sy pins of each P82B96 are wired to form separate local I2C busses, to which a single Agon</w:t>
+      </w:r>
+      <w:r>
+        <w:rPr>
+          <w:rFonts w:cstheme="minorHAnsi"/>
+        </w:rPr>
+        <w:t xml:space="preserve"> </w:t>
+      </w:r>
+      <w:r>
+        <w:rPr>
+          <w:rFonts w:cstheme="minorHAnsi"/>
+        </w:rPr>
+        <w:t>is attached. Each Agon will power its own local I2C bus, and the devices attached to it.</w:t>
+      </w:r>
+    </w:p>
+    <w:p>
+      <w:pPr>
+        <w:rPr>
+          <w:rFonts w:cstheme="minorHAnsi"/>
+        </w:rPr>
+      </w:pPr>
+      <w:r>
+        <w:rPr>
+          <w:rFonts w:cstheme="minorHAnsi"/>
+        </w:rPr>
+        <w:t xml:space="preserve">The following figure, taken from </w:t>
+      </w:r>
+      <w:r>
+        <w:rPr>
+          <w:rFonts w:cstheme="minorHAnsi"/>
+        </w:rPr>
+        <w:t>https://www.nxp.com/docs/en/application-note/AN255.pdf</w:t>
+      </w:r>
+      <w:r>
+        <w:rPr>
+          <w:rFonts w:cstheme="minorHAnsi"/>
+        </w:rPr>
+        <w:t>, is highlighted in green to show such a parallel backplane</w:t>
+      </w:r>
+      <w:r>
+        <w:rPr>
+          <w:rFonts w:cstheme="minorHAnsi"/>
+        </w:rPr>
+        <w:t>,</w:t>
+      </w:r>
+      <w:r>
+        <w:rPr>
+          <w:rFonts w:cstheme="minorHAnsi"/>
+        </w:rPr>
+        <w:t xml:space="preserve"> </w:t>
+      </w:r>
+      <w:r>
+        <w:rPr>
+          <w:rFonts w:cstheme="minorHAnsi"/>
+        </w:rPr>
+        <w:t>connecting</w:t>
+      </w:r>
+      <w:r>
+        <w:rPr>
+          <w:rFonts w:cstheme="minorHAnsi"/>
+        </w:rPr>
+        <w:t xml:space="preserve"> three local I2C bus</w:t>
+      </w:r>
+      <w:r>
+        <w:rPr>
+          <w:rFonts w:cstheme="minorHAnsi"/>
+        </w:rPr>
+        <w:t>ses</w:t>
+      </w:r>
+      <w:r>
+        <w:rPr>
+          <w:rFonts w:cstheme="minorHAnsi"/>
+        </w:rPr>
+        <w:t xml:space="preserve"> each with </w:t>
+      </w:r>
+      <w:r>
+        <w:rPr>
+          <w:rFonts w:cstheme="minorHAnsi"/>
+        </w:rPr>
+        <w:t>its own</w:t>
+      </w:r>
+      <w:r>
+        <w:rPr>
+          <w:rFonts w:cstheme="minorHAnsi"/>
+        </w:rPr>
+        <w:t xml:space="preserve"> </w:t>
+      </w:r>
+      <w:proofErr w:type="spellStart"/>
+      <w:r>
+        <w:rPr>
+          <w:rFonts w:cstheme="minorHAnsi"/>
+        </w:rPr>
+        <w:t>uC</w:t>
+      </w:r>
+      <w:proofErr w:type="spellEnd"/>
+      <w:r>
+        <w:rPr>
+          <w:rFonts w:cstheme="minorHAnsi"/>
+        </w:rPr>
+        <w:t xml:space="preserve"> (Agon):</w:t>
+      </w:r>
+    </w:p>
+    <w:p>
+      <w:pPr>
+        <w:jc w:val="center"/>
+        <w:rPr>
+          <w:rFonts w:cstheme="minorHAnsi"/>
+        </w:rPr>
+      </w:pPr>
+      <w:r>
+        <w:rPr>
+          <w:rFonts w:cstheme="minorHAnsi"/>
+          <w:noProof/>
+        </w:rPr>
+        <w:drawing>
+          <wp:inline distT="0" distB="0" distL="0" distR="0" wp14:anchorId="011839C3" wp14:editId="6AD8C687">
+            <wp:extent cx="5943600" cy="3360420"/>
+            <wp:effectExtent l="0" t="0" r="0" b="0"/>
+            <wp:docPr id="1490026345" name="Picture 1"/>
+            <wp:cNvGraphicFramePr>
+              <a:graphicFrameLocks xmlns:a="http://schemas.openxmlformats.org/drawingml/2006/main" noChangeAspect="1"/>
+            </wp:cNvGraphicFramePr>
+            <a:graphic xmlns:a="http://schemas.openxmlformats.org/drawingml/2006/main">
+              <a:graphicData uri="http://schemas.openxmlformats.org/drawingml/2006/picture">
+                <pic:pic xmlns:pic="http://schemas.openxmlformats.org/drawingml/2006/picture">
+                  <pic:nvPicPr>
+                    <pic:cNvPr id="0" name="Picture 1"/>
+                    <pic:cNvPicPr>
+                      <a:picLocks noChangeAspect="1" noChangeArrowheads="1"/>
+                    </pic:cNvPicPr>
+                  </pic:nvPicPr>
+                  <pic:blipFill>
+                    <a:blip r:embed="rId11">
+                      <a:extLst>
+                        <a:ext uri="{28A0092B-C50C-407E-A947-70E740481C1C}">
+                          <a14:useLocalDpi xmlns:a14="http://schemas.microsoft.com/office/drawing/2010/main" val="0"/>
+                        </a:ext>
+                      </a:extLst>
+                    </a:blip>
+                    <a:srcRect/>
+                    <a:stretch>
+                      <a:fillRect/>
+                    </a:stretch>
+                  </pic:blipFill>
+                  <pic:spPr bwMode="auto">
+                    <a:xfrm>
+                      <a:off x="0" y="0"/>
+                      <a:ext cx="5943600" cy="3360420"/>
+                    </a:xfrm>
+                    <a:prstGeom prst="rect">
+                      <a:avLst/>
+                    </a:prstGeom>
+                    <a:noFill/>
+                    <a:ln>
+                      <a:noFill/>
+                    </a:ln>
+                  </pic:spPr>
+                </pic:pic>
+              </a:graphicData>
+            </a:graphic>
+          </wp:inline>
+        </w:drawing>
+      </w:r>
+    </w:p>
+    <w:p>
+      <w:pPr>
+        <w:rPr>
+          <w:rFonts w:cstheme="minorHAnsi"/>
+        </w:rPr>
+      </w:pPr>
+      <w:r>
+        <w:rPr>
+          <w:rFonts w:cstheme="minorHAnsi"/>
+        </w:rPr>
+        <w:t>Slave devices attached to any of the local I2C busses will be visible to all Agon Masters across the backplane. This arrangement will function successfully for any powered Agon; un-powered local I2C bu</w:t>
+      </w:r>
+      <w:r>
+        <w:rPr>
+          <w:rFonts w:cstheme="minorHAnsi"/>
+        </w:rPr>
+        <w:t>s</w:t>
+      </w:r>
+      <w:r>
+        <w:rPr>
+          <w:rFonts w:cstheme="minorHAnsi"/>
+        </w:rPr>
+        <w:t>ses and devices will not be visible, while the backplane will function.</w:t>
+      </w:r>
+    </w:p>
+    <w:p>
+      <w:pPr>
+        <w:pStyle w:val="Heading4"/>
+      </w:pPr>
+      <w:r>
+        <w:t>Testing</w:t>
+      </w:r>
+    </w:p>
+    <w:p>
+      <w:pPr>
+        <w:rPr>
+          <w:lang w:val="en-US"/>
+        </w:rPr>
+      </w:pPr>
+      <w:r>
+        <w:rPr>
+          <w:lang w:val="en-US"/>
+        </w:rPr>
+        <w:t>NOTE WE FAILED TO GET THE PEER-I2C ELECTRICAL SIGNALLING WORKING USING AGON LIGHT2 – EITHER BECAUSE OF THE I2C SDA/SCL 2K2 PULL-UPS IN PARALLEL, OR BECAUSE IN USING A P82B96 BACKPLANE THE LOGIC LOW VALUE AT 0.8V IS AT THE MAXIMUM FOR EZ80, SUCH THAT THE I2C SIGNALLING FALLS OUT OF ELECTRICAL SPECIFICATION. HOWEVER, I2C PEER NETWORKING MAY WORK WITH AGON LIGHT OR ORIGINS WHICH HAVE 4K7 PULL-UPS.</w:t>
+      </w:r>
+    </w:p>
+    <w:p>
+      <w:r>
+        <w:t>[</w:t>
+      </w:r>
+      <w:r>
+        <w:fldChar w:fldCharType="begin"/>
+      </w:r>
+      <w:r>
+        <w:instrText xml:space="preserve"> REF TI_P82B96 \h </w:instrText>
+      </w:r>
+      <w:r>
+        <w:fldChar w:fldCharType="separate"/>
+      </w:r>
+      <w:r>
+        <w:t>TI-P82B96</w:t>
+      </w:r>
+      <w:r>
+        <w:fldChar w:fldCharType="end"/>
+      </w:r>
+      <w:r>
+        <w:t>] gives us the initial circuit design:</w:t>
+      </w:r>
+    </w:p>
+    <w:p>
+      <w:r>
+        <w:rPr>
+          <w:noProof/>
+        </w:rPr>
+        <w:lastRenderedPageBreak/>
+        <w:drawing>
+          <wp:inline distT="0" distB="0" distL="0" distR="0" wp14:anchorId="591BA3FF" wp14:editId="146F6274">
+            <wp:extent cx="5722620" cy="2834682"/>
+            <wp:effectExtent l="0" t="0" r="0" b="3810"/>
+            <wp:docPr id="66469278" name="Picture 3"/>
+            <wp:cNvGraphicFramePr>
+              <a:graphicFrameLocks xmlns:a="http://schemas.openxmlformats.org/drawingml/2006/main" noChangeAspect="1"/>
+            </wp:cNvGraphicFramePr>
+            <a:graphic xmlns:a="http://schemas.openxmlformats.org/drawingml/2006/main">
+              <a:graphicData uri="http://schemas.openxmlformats.org/drawingml/2006/picture">
+                <pic:pic xmlns:pic="http://schemas.openxmlformats.org/drawingml/2006/picture">
+                  <pic:nvPicPr>
+                    <pic:cNvPr id="0" name="Picture 3"/>
+                    <pic:cNvPicPr>
+                      <a:picLocks noChangeAspect="1" noChangeArrowheads="1"/>
+                    </pic:cNvPicPr>
+                  </pic:nvPicPr>
+                  <pic:blipFill>
+                    <a:blip r:embed="rId12">
+                      <a:extLst>
+                        <a:ext uri="{28A0092B-C50C-407E-A947-70E740481C1C}">
+                          <a14:useLocalDpi xmlns:a14="http://schemas.microsoft.com/office/drawing/2010/main" val="0"/>
+                        </a:ext>
+                      </a:extLst>
+                    </a:blip>
+                    <a:srcRect/>
+                    <a:stretch>
+                      <a:fillRect/>
+                    </a:stretch>
+                  </pic:blipFill>
+                  <pic:spPr bwMode="auto">
+                    <a:xfrm>
+                      <a:off x="0" y="0"/>
+                      <a:ext cx="5728174" cy="2837433"/>
+                    </a:xfrm>
+                    <a:prstGeom prst="rect">
+                      <a:avLst/>
+                    </a:prstGeom>
+                    <a:noFill/>
+                    <a:ln>
+                      <a:noFill/>
+                    </a:ln>
+                  </pic:spPr>
+                </pic:pic>
+              </a:graphicData>
+            </a:graphic>
+          </wp:inline>
+        </w:drawing>
+      </w:r>
+    </w:p>
+    <w:p>
+      <w:r>
+        <w:t>This is refined</w:t>
+      </w:r>
+      <w:r>
+        <w:t xml:space="preserve"> </w:t>
+      </w:r>
+      <w:r>
+        <w:t>with</w:t>
+      </w:r>
+      <w:r>
+        <w:t xml:space="preserve"> </w:t>
+      </w:r>
+      <w:r>
+        <w:t>the</w:t>
+      </w:r>
+      <w:r>
+        <w:t xml:space="preserve"> design guideline:</w:t>
+      </w:r>
+    </w:p>
+    <w:p>
+      <w:pPr>
+        <w:jc w:val="center"/>
+      </w:pPr>
+      <w:r>
+        <w:rPr>
+          <w:noProof/>
+        </w:rPr>
+        <w:drawing>
+          <wp:inline distT="0" distB="0" distL="0" distR="0" wp14:anchorId="67D0BA9F" wp14:editId="4D946464">
+            <wp:extent cx="5730240" cy="2529840"/>
+            <wp:effectExtent l="0" t="0" r="3810" b="3810"/>
+            <wp:docPr id="906407914" name="Picture 8"/>
+            <wp:cNvGraphicFramePr>
+              <a:graphicFrameLocks xmlns:a="http://schemas.openxmlformats.org/drawingml/2006/main" noChangeAspect="1"/>
+            </wp:cNvGraphicFramePr>
+            <a:graphic xmlns:a="http://schemas.openxmlformats.org/drawingml/2006/main">
+              <a:graphicData uri="http://schemas.openxmlformats.org/drawingml/2006/picture">
+                <pic:pic xmlns:pic="http://schemas.openxmlformats.org/drawingml/2006/picture">
+                  <pic:nvPicPr>
+                    <pic:cNvPr id="0" name="Picture 8"/>
+                    <pic:cNvPicPr>
+                      <a:picLocks noChangeAspect="1" noChangeArrowheads="1"/>
+                    </pic:cNvPicPr>
+                  </pic:nvPicPr>
+                  <pic:blipFill>
+                    <a:blip r:embed="rId13">
+                      <a:extLst>
+                        <a:ext uri="{28A0092B-C50C-407E-A947-70E740481C1C}">
+                          <a14:useLocalDpi xmlns:a14="http://schemas.microsoft.com/office/drawing/2010/main" val="0"/>
+                        </a:ext>
+                      </a:extLst>
+                    </a:blip>
+                    <a:srcRect/>
+                    <a:stretch>
+                      <a:fillRect/>
+                    </a:stretch>
+                  </pic:blipFill>
+                  <pic:spPr bwMode="auto">
+                    <a:xfrm>
+                      <a:off x="0" y="0"/>
+                      <a:ext cx="5730240" cy="2529840"/>
+                    </a:xfrm>
+                    <a:prstGeom prst="rect">
+                      <a:avLst/>
+                    </a:prstGeom>
+                    <a:noFill/>
+                    <a:ln>
+                      <a:noFill/>
+                    </a:ln>
+                  </pic:spPr>
+                </pic:pic>
+              </a:graphicData>
+            </a:graphic>
+          </wp:inline>
+        </w:drawing>
+      </w:r>
+    </w:p>
+    <w:p>
+      <w:pPr>
+        <w:keepNext/>
+      </w:pPr>
+      <w:r>
+        <w:lastRenderedPageBreak/>
+        <w:t xml:space="preserve">Excepting that R1 and R2 are the on-board 2k2s of our Agon Light2. </w:t>
+      </w:r>
+      <w:r>
+        <w:t>With the two Light2s i</w:t>
+      </w:r>
+      <w:r>
+        <w:t xml:space="preserve">n parallel they </w:t>
+      </w:r>
+      <w:r>
+        <w:t>sum</w:t>
+      </w:r>
+      <w:r>
+        <w:t xml:space="preserve"> to 1K1</w:t>
+      </w:r>
+      <w:r>
+        <w:t>s</w:t>
+      </w:r>
+      <w:r>
+        <w:t xml:space="preserve">. We achieved </w:t>
+      </w:r>
+      <w:r>
+        <w:t>235</w:t>
+      </w:r>
+      <w:r>
+        <w:rPr>
+          <w:rFonts w:cstheme="minorHAnsi"/>
+        </w:rPr>
+        <w:t>Ω</w:t>
+      </w:r>
+      <w:r>
+        <w:t xml:space="preserve"> for </w:t>
+      </w:r>
+      <w:r>
+        <w:t xml:space="preserve">R3 and R4 </w:t>
+      </w:r>
+      <w:r>
+        <w:t>by</w:t>
+      </w:r>
+      <w:r>
+        <w:t xml:space="preserve"> using 4K7s in parallel</w:t>
+      </w:r>
+      <w:r>
+        <w:t xml:space="preserve"> on the breadboard</w:t>
+      </w:r>
+      <w:r>
         <w:t>:</w:t>
       </w:r>
-      <w:r>
-        <w:rPr>
-          <w:rFonts w:cstheme="minorHAnsi"/>
-        </w:rPr>
-        <w:t xml:space="preserve"> fix the UART</w:t>
-      </w:r>
-      <w:r>
-        <w:rPr>
-          <w:rFonts w:cstheme="minorHAnsi"/>
-        </w:rPr>
-        <w:t>1</w:t>
-      </w:r>
-      <w:r>
-        <w:rPr>
-          <w:rFonts w:cstheme="minorHAnsi"/>
-        </w:rPr>
-        <w:t xml:space="preserve"> bug; finish the I2C software</w:t>
-      </w:r>
-      <w:r>
-        <w:rPr>
-          <w:rFonts w:cstheme="minorHAnsi"/>
-        </w:rPr>
-        <w:t xml:space="preserve"> with multi-mastering</w:t>
-      </w:r>
-      <w:r>
-        <w:rPr>
-          <w:rFonts w:cstheme="minorHAnsi"/>
-        </w:rPr>
+    </w:p>
+    <w:p>
+      <w:pPr>
+        <w:jc w:val="center"/>
+      </w:pPr>
+      <w:r>
+        <w:rPr>
+          <w:noProof/>
+        </w:rPr>
+        <w:drawing>
+          <wp:inline distT="0" distB="0" distL="0" distR="0" wp14:anchorId="276A911E" wp14:editId="155A476B">
+            <wp:extent cx="6962986" cy="5222240"/>
+            <wp:effectExtent l="0" t="6032" r="3492" b="3493"/>
+            <wp:docPr id="1776164434" name="Picture 5"/>
+            <wp:cNvGraphicFramePr>
+              <a:graphicFrameLocks xmlns:a="http://schemas.openxmlformats.org/drawingml/2006/main" noChangeAspect="1"/>
+            </wp:cNvGraphicFramePr>
+            <a:graphic xmlns:a="http://schemas.openxmlformats.org/drawingml/2006/main">
+              <a:graphicData uri="http://schemas.openxmlformats.org/drawingml/2006/picture">
+                <pic:pic xmlns:pic="http://schemas.openxmlformats.org/drawingml/2006/picture">
+                  <pic:nvPicPr>
+                    <pic:cNvPr id="1776164434" name="Picture 1776164434"/>
+                    <pic:cNvPicPr/>
+                  </pic:nvPicPr>
+                  <pic:blipFill>
+                    <a:blip r:embed="rId14" cstate="print">
+                      <a:extLst>
+                        <a:ext uri="{28A0092B-C50C-407E-A947-70E740481C1C}">
+                          <a14:useLocalDpi xmlns:a14="http://schemas.microsoft.com/office/drawing/2010/main" val="0"/>
+                        </a:ext>
+                      </a:extLst>
+                    </a:blip>
+                    <a:stretch>
+                      <a:fillRect/>
+                    </a:stretch>
+                  </pic:blipFill>
+                  <pic:spPr>
+                    <a:xfrm rot="5400000">
+                      <a:off x="0" y="0"/>
+                      <a:ext cx="7000014" cy="5250011"/>
+                    </a:xfrm>
+                    <a:prstGeom prst="rect">
+                      <a:avLst/>
+                    </a:prstGeom>
+                  </pic:spPr>
+                </pic:pic>
+              </a:graphicData>
+            </a:graphic>
+          </wp:inline>
+        </w:drawing>
+      </w:r>
+    </w:p>
+    <w:p>
+      <w:pPr>
+        <w:pStyle w:val="Heading5"/>
+      </w:pPr>
+      <w:r>
+        <w:lastRenderedPageBreak/>
+        <w:t>Barometer test</w:t>
+      </w:r>
+    </w:p>
+    <w:p>
+      <w:pPr>
+        <w:keepNext/>
+      </w:pPr>
+      <w:r>
+        <w:t>To test remote sensor access w</w:t>
+      </w:r>
+      <w:r>
+        <w:t xml:space="preserve">e wired a BMP280 barometer through the P82B96 backplane. </w:t>
+      </w:r>
+      <w:r>
+        <w:t xml:space="preserve">The </w:t>
+      </w:r>
+      <w:r>
+        <w:t xml:space="preserve">Beta </w:t>
+      </w:r>
+      <w:r>
+        <w:t xml:space="preserve">test program </w:t>
+      </w:r>
+      <w:r>
+        <w:t>addressing</w:t>
+      </w:r>
+      <w:r>
+        <w:t xml:space="preserve"> the barometer revealed signalling issues</w:t>
+      </w:r>
+      <w:r>
+        <w:t>:</w:t>
+      </w:r>
+    </w:p>
+    <w:p>
+      <w:pPr>
+        <w:jc w:val="center"/>
+      </w:pPr>
+      <w:r>
+        <w:rPr>
+          <w:noProof/>
+        </w:rPr>
+        <w:drawing>
+          <wp:inline distT="0" distB="0" distL="0" distR="0" wp14:anchorId="1F5E19DD" wp14:editId="0E338BAC">
+            <wp:extent cx="5455920" cy="4126331"/>
+            <wp:effectExtent l="0" t="0" r="0" b="7620"/>
+            <wp:docPr id="480486029" name="Picture 3"/>
+            <wp:cNvGraphicFramePr>
+              <a:graphicFrameLocks xmlns:a="http://schemas.openxmlformats.org/drawingml/2006/main" noChangeAspect="1"/>
+            </wp:cNvGraphicFramePr>
+            <a:graphic xmlns:a="http://schemas.openxmlformats.org/drawingml/2006/main">
+              <a:graphicData uri="http://schemas.openxmlformats.org/drawingml/2006/picture">
+                <pic:pic xmlns:pic="http://schemas.openxmlformats.org/drawingml/2006/picture">
+                  <pic:nvPicPr>
+                    <pic:cNvPr id="480486029" name="Picture 480486029"/>
+                    <pic:cNvPicPr/>
+                  </pic:nvPicPr>
+                  <pic:blipFill>
+                    <a:blip r:embed="rId15">
+                      <a:extLst>
+                        <a:ext uri="{28A0092B-C50C-407E-A947-70E740481C1C}">
+                          <a14:useLocalDpi xmlns:a14="http://schemas.microsoft.com/office/drawing/2010/main" val="0"/>
+                        </a:ext>
+                      </a:extLst>
+                    </a:blip>
+                    <a:stretch>
+                      <a:fillRect/>
+                    </a:stretch>
+                  </pic:blipFill>
+                  <pic:spPr>
+                    <a:xfrm>
+                      <a:off x="0" y="0"/>
+                      <a:ext cx="5478398" cy="4143331"/>
+                    </a:xfrm>
+                    <a:prstGeom prst="rect">
+                      <a:avLst/>
+                    </a:prstGeom>
+                  </pic:spPr>
+                </pic:pic>
+              </a:graphicData>
+            </a:graphic>
+          </wp:inline>
+        </w:drawing>
+      </w:r>
+    </w:p>
+    <w:p>
+      <w:r>
+        <w:t>As seen in the above oscilloscope screen capture, the Barometer would initially ACK is address, but then fail to ACK after a restart, once the signal degrade</w:t>
+      </w:r>
+      <w:r>
+        <w:t>s</w:t>
+      </w:r>
+      <w:r>
+        <w:t xml:space="preserve">. </w:t>
+      </w:r>
+      <w:r>
+        <w:t>Voltage degradation</w:t>
+      </w:r>
+      <w:r>
+        <w:t xml:space="preserve"> is perhaps due to capacitance in the wire</w:t>
+      </w:r>
+      <w:r>
+        <w:t>s</w:t>
+      </w:r>
+      <w:r>
+        <w:t xml:space="preserve">. This might improve with an expansion board rather than using a breadboard. </w:t>
+      </w:r>
+    </w:p>
+    <w:p>
+      <w:pPr>
+        <w:pStyle w:val="Heading5"/>
+      </w:pPr>
+      <w:r>
+        <w:lastRenderedPageBreak/>
+        <w:t>Slave addressing test</w:t>
+      </w:r>
+    </w:p>
+    <w:p>
+      <w:pPr>
+        <w:keepNext/>
+      </w:pPr>
+      <w:proofErr w:type="gramStart"/>
+      <w:r>
+        <w:t>Secondly</w:t>
+      </w:r>
+      <w:proofErr w:type="gramEnd"/>
+      <w:r>
+        <w:t xml:space="preserve"> w</w:t>
+      </w:r>
+      <w:r>
+        <w:t>e wired two Agon Light2 devices over a P82B96 backplane through their UEXT1 pin</w:t>
+      </w:r>
+      <w:r>
+        <w:t>outs</w:t>
+      </w:r>
+      <w:r>
+        <w:t xml:space="preserve">. The </w:t>
+      </w:r>
+      <w:r>
+        <w:t>peer-netw</w:t>
+      </w:r>
+      <w:r>
+        <w:t>o</w:t>
+      </w:r>
+      <w:r>
+        <w:t xml:space="preserve">rk </w:t>
+      </w:r>
+      <w:r>
+        <w:t xml:space="preserve">test program </w:t>
+      </w:r>
+      <w:r>
+        <w:t>show</w:t>
+      </w:r>
+      <w:r>
+        <w:t>s</w:t>
+      </w:r>
+      <w:r>
+        <w:t xml:space="preserve"> the Slave fail</w:t>
+      </w:r>
+      <w:r>
+        <w:t>s</w:t>
+      </w:r>
+      <w:r>
+        <w:t xml:space="preserve"> to acknowledge its own address:</w:t>
+      </w:r>
+    </w:p>
+    <w:p>
+      <w:pPr>
+        <w:jc w:val="center"/>
+      </w:pPr>
+      <w:r>
+        <w:rPr>
+          <w:noProof/>
+        </w:rPr>
+        <w:drawing>
+          <wp:inline distT="0" distB="0" distL="0" distR="0" wp14:anchorId="0E335AC4" wp14:editId="0FDA2EFA">
+            <wp:extent cx="5638800" cy="3827275"/>
+            <wp:effectExtent l="0" t="0" r="0" b="1905"/>
+            <wp:docPr id="1891065888" name="Picture 4"/>
+            <wp:cNvGraphicFramePr>
+              <a:graphicFrameLocks xmlns:a="http://schemas.openxmlformats.org/drawingml/2006/main" noChangeAspect="1"/>
+            </wp:cNvGraphicFramePr>
+            <a:graphic xmlns:a="http://schemas.openxmlformats.org/drawingml/2006/main">
+              <a:graphicData uri="http://schemas.openxmlformats.org/drawingml/2006/picture">
+                <pic:pic xmlns:pic="http://schemas.openxmlformats.org/drawingml/2006/picture">
+                  <pic:nvPicPr>
+                    <pic:cNvPr id="1891065888" name="Picture 1891065888"/>
+                    <pic:cNvPicPr/>
+                  </pic:nvPicPr>
+                  <pic:blipFill>
+                    <a:blip r:embed="rId16">
+                      <a:extLst>
+                        <a:ext uri="{28A0092B-C50C-407E-A947-70E740481C1C}">
+                          <a14:useLocalDpi xmlns:a14="http://schemas.microsoft.com/office/drawing/2010/main" val="0"/>
+                        </a:ext>
+                      </a:extLst>
+                    </a:blip>
+                    <a:stretch>
+                      <a:fillRect/>
+                    </a:stretch>
+                  </pic:blipFill>
+                  <pic:spPr>
+                    <a:xfrm>
+                      <a:off x="0" y="0"/>
+                      <a:ext cx="5648860" cy="3834103"/>
+                    </a:xfrm>
+                    <a:prstGeom prst="rect">
+                      <a:avLst/>
+                    </a:prstGeom>
+                  </pic:spPr>
+                </pic:pic>
+              </a:graphicData>
+            </a:graphic>
+          </wp:inline>
+        </w:drawing>
+      </w:r>
+    </w:p>
+    <w:p>
+      <w:r>
+        <w:t>T</w:t>
+      </w:r>
+      <w:r>
+        <w:t>he eZ80 electrical characteristic</w:t>
+      </w:r>
+      <w:r>
+        <w:t xml:space="preserve"> permits</w:t>
+      </w:r>
+      <w:r>
+        <w:t xml:space="preserve"> 0.8V </w:t>
+      </w:r>
+      <w:r>
+        <w:t>a</w:t>
+      </w:r>
+      <w:r>
+        <w:t xml:space="preserve">s the maximum voltage </w:t>
+      </w:r>
+      <w:r>
+        <w:t xml:space="preserve">to be </w:t>
+      </w:r>
+      <w:r>
+        <w:t>recognised as a logic Low. So</w:t>
+      </w:r>
+      <w:r>
         <w:t>,</w:t>
       </w:r>
       <w:r>
-        <w:rPr>
-          <w:rFonts w:cstheme="minorHAnsi"/>
-        </w:rPr>
-        <w:t xml:space="preserve"> to include slave</w:t>
-      </w:r>
-      <w:r>
-        <w:rPr>
-          <w:rFonts w:cstheme="minorHAnsi"/>
-        </w:rPr>
-        <w:t>-addressed</w:t>
-      </w:r>
-      <w:r>
-        <w:rPr>
-          <w:rFonts w:cstheme="minorHAnsi"/>
-        </w:rPr>
-        <w:t xml:space="preserve"> modes</w:t>
-      </w:r>
-      <w:r>
-        <w:rPr>
-          <w:rFonts w:cstheme="minorHAnsi"/>
-        </w:rPr>
-        <w:t xml:space="preserve"> and status register cases</w:t>
-      </w:r>
-      <w:r>
-        <w:rPr>
-          <w:rFonts w:cstheme="minorHAnsi"/>
-        </w:rPr>
-        <w:t xml:space="preserve">; </w:t>
-      </w:r>
-      <w:r>
-        <w:rPr>
-          <w:rFonts w:cstheme="minorHAnsi"/>
-        </w:rPr>
-        <w:t xml:space="preserve">fix the GPIOB_SETMODE bug, </w:t>
-      </w:r>
-      <w:r>
-        <w:rPr>
-          <w:rFonts w:cstheme="minorHAnsi"/>
-        </w:rPr>
-        <w:t>add</w:t>
-      </w:r>
-      <w:r>
-        <w:rPr>
-          <w:rFonts w:cstheme="minorHAnsi"/>
-        </w:rPr>
-        <w:t xml:space="preserve"> </w:t>
-      </w:r>
-      <w:r>
-        <w:rPr>
-          <w:rFonts w:cstheme="minorHAnsi"/>
-        </w:rPr>
-        <w:t xml:space="preserve">new </w:t>
-      </w:r>
-      <w:r>
-        <w:rPr>
-          <w:rFonts w:cstheme="minorHAnsi"/>
-        </w:rPr>
-        <w:t xml:space="preserve">GPIO code and extend the MOS API </w:t>
-      </w:r>
-      <w:r>
-        <w:rPr>
-          <w:rFonts w:cstheme="minorHAnsi"/>
-        </w:rPr>
-        <w:t>accordingly</w:t>
-      </w:r>
-      <w:r>
-        <w:rPr>
-          <w:rFonts w:cstheme="minorHAnsi"/>
-        </w:rPr>
-        <w:t>; add new SPI code, extending the MOS API.</w:t>
-      </w:r>
-      <w:r>
-        <w:rPr>
-          <w:rFonts w:cstheme="minorHAnsi"/>
-        </w:rPr>
-        <w:t xml:space="preserve"> (Haven’t checked if this will fit in to the available </w:t>
-      </w:r>
-      <w:r>
-        <w:rPr>
-          <w:rFonts w:cstheme="minorHAnsi"/>
-        </w:rPr>
-        <w:t xml:space="preserve">on-chip </w:t>
-      </w:r>
-      <w:r>
-        <w:rPr>
-          <w:rFonts w:cstheme="minorHAnsi"/>
-        </w:rPr>
-        <w:t xml:space="preserve">ROM, but would expect it to.) </w:t>
-      </w:r>
-    </w:p>
-    <w:p>
-      <w:pPr>
-        <w:rPr>
-          <w:rFonts w:cstheme="minorHAnsi"/>
-        </w:rPr>
-      </w:pPr>
-      <w:r>
-        <w:rPr>
-          <w:rFonts w:cstheme="minorHAnsi"/>
-        </w:rPr>
-        <w:t xml:space="preserve">The latest Console8 MOS version </w:t>
-      </w:r>
-      <w:r>
-        <w:rPr>
-          <w:rFonts w:cstheme="minorHAnsi"/>
-        </w:rPr>
-        <w:t xml:space="preserve">2.x.y </w:t>
-      </w:r>
-      <w:r>
-        <w:rPr>
-          <w:rFonts w:cstheme="minorHAnsi"/>
-        </w:rPr>
-        <w:t>can merge the changes in straight-forwardly</w:t>
-      </w:r>
-      <w:r>
-        <w:rPr>
-          <w:rFonts w:cstheme="minorHAnsi"/>
-        </w:rPr>
-        <w:t xml:space="preserve">, if their desire is to remain compatible. </w:t>
-      </w:r>
-    </w:p>
-    <w:p>
-      <w:pPr>
-        <w:rPr>
-          <w:rFonts w:cstheme="minorHAnsi"/>
-        </w:rPr>
-      </w:pPr>
-      <w:r>
-        <w:rPr>
-          <w:rFonts w:cstheme="minorHAnsi"/>
-        </w:rPr>
-        <w:t xml:space="preserve">There is </w:t>
-      </w:r>
-      <w:r>
-        <w:rPr>
-          <w:rFonts w:cstheme="minorHAnsi"/>
-        </w:rPr>
-        <w:t xml:space="preserve">much </w:t>
-      </w:r>
-      <w:r>
-        <w:rPr>
-          <w:rFonts w:cstheme="minorHAnsi"/>
-        </w:rPr>
-        <w:t>merit in this option</w:t>
-      </w:r>
-      <w:r>
-        <w:rPr>
-          <w:rFonts w:cstheme="minorHAnsi"/>
-        </w:rPr>
-        <w:t>.</w:t>
-      </w:r>
-      <w:r>
-        <w:rPr>
-          <w:rFonts w:cstheme="minorHAnsi"/>
-        </w:rPr>
-        <w:t xml:space="preserve"> </w:t>
-      </w:r>
-      <w:r>
-        <w:rPr>
-          <w:rFonts w:cstheme="minorHAnsi"/>
-        </w:rPr>
-        <w:t xml:space="preserve">But </w:t>
-      </w:r>
-      <w:r>
-        <w:rPr>
-          <w:rFonts w:cstheme="minorHAnsi"/>
-        </w:rPr>
-        <w:t>we will have failed on ‘needs no re-</w:t>
-      </w:r>
-      <w:proofErr w:type="spellStart"/>
-      <w:r>
-        <w:rPr>
-          <w:rFonts w:cstheme="minorHAnsi"/>
-        </w:rPr>
-        <w:t>FLASHing</w:t>
-      </w:r>
-      <w:proofErr w:type="spellEnd"/>
-      <w:r>
-        <w:rPr>
-          <w:rFonts w:cstheme="minorHAnsi"/>
-        </w:rPr>
-        <w:t xml:space="preserve">’ of the firmware to work. </w:t>
-      </w:r>
-      <w:r>
-        <w:rPr>
-          <w:rFonts w:cstheme="minorHAnsi"/>
-        </w:rPr>
-        <w:t xml:space="preserve">Maybe more than once if we introduce bugs. </w:t>
+        <w:t xml:space="preserve"> </w:t>
+      </w:r>
+      <w:r>
+        <w:t>like</w:t>
+      </w:r>
+      <w:r>
+        <w:t xml:space="preserve"> the Light2 Pull-Ups</w:t>
+      </w:r>
+      <w:r>
+        <w:t xml:space="preserve"> being on the limit</w:t>
+      </w:r>
+      <w:r>
+        <w:t xml:space="preserve">, </w:t>
+      </w:r>
+      <w:r>
+        <w:t>it</w:t>
+      </w:r>
+      <w:r>
+        <w:t xml:space="preserve"> seem</w:t>
+      </w:r>
+      <w:r>
+        <w:t xml:space="preserve">s likely the </w:t>
+      </w:r>
+      <w:r>
+        <w:t xml:space="preserve">P82B96 </w:t>
+      </w:r>
+      <w:r>
+        <w:t>signal</w:t>
+      </w:r>
+      <w:r>
+        <w:t xml:space="preserve"> </w:t>
+      </w:r>
+      <w:r>
+        <w:t>f</w:t>
+      </w:r>
+      <w:r>
+        <w:t>all</w:t>
+      </w:r>
+      <w:r>
+        <w:t>s</w:t>
+      </w:r>
+      <w:r>
+        <w:t xml:space="preserve"> out of spec. </w:t>
       </w:r>
     </w:p>
     <w:p>
@@ -6295,13 +6926,7 @@
         <w:pStyle w:val="Heading3"/>
       </w:pPr>
       <w:r>
-        <w:t xml:space="preserve">2/ </w:t>
-      </w:r>
-      <w:r>
-        <w:t>RAM</w:t>
-      </w:r>
-      <w:r>
-        <w:t xml:space="preserve"> – extend DEV API</w:t>
+        <w:t>Long-Distance</w:t>
       </w:r>
     </w:p>
     <w:p>
@@ -6314,289 +6939,33 @@
         <w:rPr>
           <w:rFonts w:cstheme="minorHAnsi"/>
         </w:rPr>
-        <w:t>W</w:t>
-      </w:r>
-      <w:r>
-        <w:rPr>
-          <w:rFonts w:cstheme="minorHAnsi"/>
-        </w:rPr>
-        <w:t>e can create the DEV API as outlined above</w:t>
-      </w:r>
-      <w:r>
-        <w:rPr>
-          <w:rFonts w:cstheme="minorHAnsi"/>
-        </w:rPr>
-        <w:t>. T</w:t>
-      </w:r>
-      <w:r>
-        <w:rPr>
-          <w:rFonts w:cstheme="minorHAnsi"/>
-        </w:rPr>
-        <w:t xml:space="preserve">he </w:t>
-      </w:r>
-      <w:r>
-        <w:rPr>
-          <w:rFonts w:cstheme="minorHAnsi"/>
-        </w:rPr>
-        <w:t xml:space="preserve">additional </w:t>
-      </w:r>
-      <w:r>
-        <w:rPr>
-          <w:rFonts w:cstheme="minorHAnsi"/>
-        </w:rPr>
-        <w:t xml:space="preserve">SPI </w:t>
-      </w:r>
-      <w:r>
-        <w:rPr>
-          <w:rFonts w:cstheme="minorHAnsi"/>
-        </w:rPr>
-        <w:t>software is feasible, although duplication of read and write functions is less desirable</w:t>
-      </w:r>
-      <w:r>
-        <w:rPr>
-          <w:rFonts w:cstheme="minorHAnsi"/>
-        </w:rPr>
-        <w:t xml:space="preserve">. </w:t>
-      </w:r>
-      <w:r>
-        <w:rPr>
-          <w:rFonts w:cstheme="minorHAnsi"/>
-        </w:rPr>
-        <w:t xml:space="preserve">If we omit </w:t>
-      </w:r>
-      <w:r>
-        <w:t>Modem Flow Control</w:t>
-      </w:r>
-      <w:r>
-        <w:rPr>
-          <w:rFonts w:cstheme="minorHAnsi"/>
-        </w:rPr>
-        <w:t xml:space="preserve"> until it is specifically requested, </w:t>
-      </w:r>
-      <w:r>
-        <w:rPr>
-          <w:rFonts w:cstheme="minorHAnsi"/>
-        </w:rPr>
-        <w:t xml:space="preserve">and at ≈250 lines of code, </w:t>
-      </w:r>
-      <w:r>
-        <w:rPr>
-          <w:rFonts w:cstheme="minorHAnsi"/>
-        </w:rPr>
-        <w:t>replacing</w:t>
-      </w:r>
-      <w:r>
-        <w:rPr>
-          <w:rFonts w:cstheme="minorHAnsi"/>
-        </w:rPr>
-        <w:t xml:space="preserve"> UART </w:t>
-      </w:r>
-      <w:r>
-        <w:rPr>
-          <w:rFonts w:cstheme="minorHAnsi"/>
-        </w:rPr>
-        <w:t>code</w:t>
-      </w:r>
-      <w:r>
-        <w:rPr>
-          <w:rFonts w:cstheme="minorHAnsi"/>
-        </w:rPr>
-        <w:t xml:space="preserve"> should be straight-forward </w:t>
-      </w:r>
-      <w:r>
-        <w:rPr>
-          <w:rFonts w:cstheme="minorHAnsi"/>
-        </w:rPr>
-        <w:t>and small enough</w:t>
-      </w:r>
-      <w:r>
-        <w:rPr>
-          <w:rFonts w:cstheme="minorHAnsi"/>
-        </w:rPr>
-        <w:t xml:space="preserve">. </w:t>
-      </w:r>
-      <w:r>
-        <w:rPr>
-          <w:rFonts w:cstheme="minorHAnsi"/>
-        </w:rPr>
-        <w:t>T</w:t>
-      </w:r>
-      <w:r>
-        <w:rPr>
-          <w:rFonts w:cstheme="minorHAnsi"/>
-        </w:rPr>
-        <w:t>he GPIO is wholly new</w:t>
-      </w:r>
-      <w:r>
-        <w:rPr>
-          <w:rFonts w:cstheme="minorHAnsi"/>
-        </w:rPr>
-        <w:t xml:space="preserve">, but should be </w:t>
-      </w:r>
-      <w:r>
-        <w:rPr>
-          <w:rFonts w:cstheme="minorHAnsi"/>
-        </w:rPr>
-        <w:t>modest</w:t>
-      </w:r>
-      <w:r>
-        <w:rPr>
-          <w:rFonts w:cstheme="minorHAnsi"/>
-        </w:rPr>
-        <w:t xml:space="preserve"> enough </w:t>
-      </w:r>
-      <w:r>
-        <w:rPr>
-          <w:rFonts w:cstheme="minorHAnsi"/>
-        </w:rPr>
-        <w:t>to make a configurable build-option acceptable</w:t>
-      </w:r>
-      <w:r>
-        <w:rPr>
-          <w:rFonts w:cstheme="minorHAnsi"/>
-        </w:rPr>
-        <w:t xml:space="preserve">. </w:t>
-      </w:r>
-      <w:r>
-        <w:rPr>
-          <w:rFonts w:cstheme="minorHAnsi"/>
-        </w:rPr>
-        <w:t>I2C will be the biggest</w:t>
-      </w:r>
-      <w:r>
-        <w:rPr>
-          <w:rFonts w:cstheme="minorHAnsi"/>
-        </w:rPr>
-        <w:t xml:space="preserve"> </w:t>
-      </w:r>
-      <w:r>
-        <w:rPr>
-          <w:rFonts w:cstheme="minorHAnsi"/>
-        </w:rPr>
-        <w:t>re-implement</w:t>
-      </w:r>
-      <w:r>
-        <w:rPr>
-          <w:rFonts w:cstheme="minorHAnsi"/>
-        </w:rPr>
-        <w:t>ation</w:t>
-      </w:r>
-      <w:r>
-        <w:rPr>
-          <w:rFonts w:cstheme="minorHAnsi"/>
-        </w:rPr>
-        <w:t xml:space="preserve"> </w:t>
-      </w:r>
-      <w:r>
-        <w:rPr>
-          <w:rFonts w:cstheme="minorHAnsi"/>
-        </w:rPr>
-        <w:t xml:space="preserve">– but </w:t>
-      </w:r>
-      <w:r>
-        <w:rPr>
-          <w:rFonts w:cstheme="minorHAnsi"/>
-        </w:rPr>
-        <w:t xml:space="preserve">either </w:t>
-      </w:r>
-      <w:r>
-        <w:rPr>
-          <w:rFonts w:cstheme="minorHAnsi"/>
-        </w:rPr>
-        <w:t xml:space="preserve">the </w:t>
-      </w:r>
-      <w:r>
-        <w:rPr>
-          <w:rFonts w:cstheme="minorHAnsi"/>
-        </w:rPr>
-        <w:t xml:space="preserve">(Single Master) </w:t>
-      </w:r>
-      <w:r>
-        <w:rPr>
-          <w:rFonts w:cstheme="minorHAnsi"/>
-        </w:rPr>
-        <w:t xml:space="preserve">I2C </w:t>
-      </w:r>
-      <w:r>
-        <w:rPr>
-          <w:rFonts w:cstheme="minorHAnsi"/>
-        </w:rPr>
-        <w:t xml:space="preserve">MOS or </w:t>
-      </w:r>
-      <w:r>
-        <w:rPr>
-          <w:rFonts w:cstheme="minorHAnsi"/>
-        </w:rPr>
-        <w:t xml:space="preserve">(Multi-Master) </w:t>
-      </w:r>
-      <w:r>
-        <w:rPr>
-          <w:rFonts w:cstheme="minorHAnsi"/>
-        </w:rPr>
-        <w:t xml:space="preserve">DEV API methods can be user-selected through configuration. </w:t>
-      </w:r>
-      <w:r>
-        <w:rPr>
-          <w:rFonts w:cstheme="minorHAnsi"/>
-        </w:rPr>
-        <w:t xml:space="preserve"> </w:t>
-      </w:r>
-    </w:p>
-    <w:p>
-      <w:pPr>
-        <w:rPr>
-          <w:rFonts w:cstheme="minorHAnsi"/>
-        </w:rPr>
-      </w:pPr>
-      <w:r>
-        <w:rPr>
-          <w:rFonts w:cstheme="minorHAnsi"/>
-        </w:rPr>
-        <w:lastRenderedPageBreak/>
-        <w:t>Any</w:t>
-      </w:r>
-      <w:r>
-        <w:rPr>
-          <w:rFonts w:cstheme="minorHAnsi"/>
-        </w:rPr>
-        <w:t xml:space="preserve"> bugs </w:t>
-      </w:r>
-      <w:r>
-        <w:rPr>
-          <w:rFonts w:cstheme="minorHAnsi"/>
-        </w:rPr>
-        <w:t xml:space="preserve">we introduce </w:t>
-      </w:r>
-      <w:r>
-        <w:rPr>
-          <w:rFonts w:cstheme="minorHAnsi"/>
-        </w:rPr>
-        <w:t xml:space="preserve">with this solution are easily fixed, without needing yet another candidate release version of MOS. </w:t>
-      </w:r>
-    </w:p>
-    <w:p>
-      <w:pPr>
-        <w:rPr>
-          <w:rFonts w:cstheme="minorHAnsi"/>
-        </w:rPr>
-      </w:pPr>
-      <w:r>
-        <w:rPr>
-          <w:rFonts w:cstheme="minorHAnsi"/>
-        </w:rPr>
-        <w:t xml:space="preserve">MOS </w:t>
-      </w:r>
-      <w:r>
-        <w:rPr>
-          <w:rFonts w:cstheme="minorHAnsi"/>
-        </w:rPr>
-        <w:t xml:space="preserve">1.0x Quark and Console 2.x.y </w:t>
-      </w:r>
-      <w:r>
-        <w:rPr>
-          <w:rFonts w:cstheme="minorHAnsi"/>
-        </w:rPr>
-        <w:t xml:space="preserve">software can inherit bug fixes from DEV API at a later date with no impact on FreeRTOS applications. </w:t>
+        <w:t xml:space="preserve">I2C was designed for intra-board connectivity, but is widely used to inter-connect devices with up to 2m of wire requiring no further technology. For longer distance connectivity, P82B96 buffers can be used, to reach up to 200m. To inter-connect Agon over even longer distances, we would need to use DEV UART with Modems or Bridges or </w:t>
+      </w:r>
+      <w:proofErr w:type="spellStart"/>
+      <w:r>
+        <w:rPr>
+          <w:rFonts w:cstheme="minorHAnsi"/>
+        </w:rPr>
+        <w:t>Wifi</w:t>
+      </w:r>
+      <w:proofErr w:type="spellEnd"/>
+      <w:r>
+        <w:rPr>
+          <w:rFonts w:cstheme="minorHAnsi"/>
+        </w:rPr>
+        <w:t xml:space="preserve">, with an increase in cost and complexity and energy </w:t>
+      </w:r>
+      <w:r>
+        <w:rPr>
+          <w:rFonts w:cstheme="minorHAnsi"/>
+        </w:rPr>
+        <w:t>consumption</w:t>
+      </w:r>
+      <w:r>
+        <w:rPr>
+          <w:rFonts w:cstheme="minorHAnsi"/>
+        </w:rPr>
+        <w:t>.</w:t>
       </w:r>
     </w:p>
     <w:p>
@@ -6604,11 +6973,700 @@
         <w:pStyle w:val="Heading2"/>
       </w:pPr>
       <w:r>
+        <w:t xml:space="preserve">DEV API </w:t>
+      </w:r>
+      <w:r>
+        <w:t xml:space="preserve">General </w:t>
+      </w:r>
+      <w:r>
+        <w:t xml:space="preserve">Solution </w:t>
+      </w:r>
+      <w:r>
+        <w:t>Options</w:t>
+      </w:r>
+    </w:p>
+    <w:p>
+      <w:r>
+        <w:t>As much as possible we want to locate software in ROM, to keep the RAM footprint to a minimum.</w:t>
+      </w:r>
+      <w:r>
+        <w:t xml:space="preserve"> W</w:t>
+      </w:r>
+      <w:r>
+        <w:t>h</w:t>
+      </w:r>
+      <w:r>
+        <w:t xml:space="preserve">ere we need to use RAM, </w:t>
+      </w:r>
+      <w:r>
+        <w:t>that use</w:t>
+      </w:r>
+      <w:r>
+        <w:t xml:space="preserve"> should be </w:t>
+      </w:r>
+      <w:r>
+        <w:t>user-</w:t>
+      </w:r>
+      <w:r>
+        <w:t xml:space="preserve">configurable. </w:t>
+      </w:r>
+    </w:p>
+    <w:p>
+      <w:pPr>
+        <w:pStyle w:val="Heading3"/>
+      </w:pPr>
+      <w:r>
+        <w:t xml:space="preserve">1/ </w:t>
+      </w:r>
+      <w:r>
+        <w:t>ROM</w:t>
+      </w:r>
+      <w:r>
+        <w:t xml:space="preserve"> – modify MOS</w:t>
+      </w:r>
+    </w:p>
+    <w:p>
+      <w:pPr>
+        <w:rPr>
+          <w:rFonts w:cstheme="minorHAnsi"/>
+        </w:rPr>
+      </w:pPr>
+      <w:r>
+        <w:rPr>
+          <w:rFonts w:cstheme="minorHAnsi"/>
+        </w:rPr>
+        <w:t xml:space="preserve">We could </w:t>
+      </w:r>
+      <w:r>
+        <w:rPr>
+          <w:rFonts w:cstheme="minorHAnsi"/>
+        </w:rPr>
+        <w:t xml:space="preserve">fork and </w:t>
+      </w:r>
+      <w:r>
+        <w:rPr>
+          <w:rFonts w:cstheme="minorHAnsi"/>
+        </w:rPr>
+        <w:t xml:space="preserve">extend the MOS </w:t>
+      </w:r>
+      <w:r>
+        <w:rPr>
+          <w:rFonts w:cstheme="minorHAnsi"/>
+        </w:rPr>
+        <w:t xml:space="preserve">Quark </w:t>
+      </w:r>
+      <w:r>
+        <w:rPr>
+          <w:rFonts w:cstheme="minorHAnsi"/>
+        </w:rPr>
+        <w:t>software to produce a new release</w:t>
+      </w:r>
+      <w:r>
+        <w:rPr>
+          <w:rFonts w:cstheme="minorHAnsi"/>
+        </w:rPr>
+        <w:t xml:space="preserve"> </w:t>
+      </w:r>
+      <w:r>
+        <w:rPr>
+          <w:rFonts w:cstheme="minorHAnsi"/>
+        </w:rPr>
+        <w:t xml:space="preserve">(maybe </w:t>
+      </w:r>
+      <w:r>
+        <w:rPr>
+          <w:rFonts w:cstheme="minorHAnsi"/>
+        </w:rPr>
+        <w:t xml:space="preserve">numbered </w:t>
+      </w:r>
+      <w:r>
+        <w:rPr>
+          <w:rFonts w:cstheme="minorHAnsi"/>
+        </w:rPr>
+        <w:t>1.1.0</w:t>
+      </w:r>
+      <w:r>
+        <w:rPr>
+          <w:rFonts w:cstheme="minorHAnsi"/>
+        </w:rPr>
+        <w:t xml:space="preserve"> as a </w:t>
+      </w:r>
+      <w:r>
+        <w:rPr>
+          <w:rFonts w:cstheme="minorHAnsi"/>
+        </w:rPr>
+        <w:t>new and distinct</w:t>
+      </w:r>
+      <w:r>
+        <w:rPr>
+          <w:rFonts w:cstheme="minorHAnsi"/>
+        </w:rPr>
+        <w:t xml:space="preserve"> </w:t>
+      </w:r>
+      <w:r>
+        <w:rPr>
+          <w:rFonts w:cstheme="minorHAnsi"/>
+        </w:rPr>
+        <w:t xml:space="preserve">branch </w:t>
+      </w:r>
+      <w:r>
+        <w:rPr>
+          <w:rFonts w:cstheme="minorHAnsi"/>
+        </w:rPr>
+        <w:t>of MOS</w:t>
+      </w:r>
+      <w:r>
+        <w:rPr>
+          <w:rFonts w:cstheme="minorHAnsi"/>
+        </w:rPr>
+        <w:t>)</w:t>
+      </w:r>
+      <w:r>
+        <w:rPr>
+          <w:rFonts w:cstheme="minorHAnsi"/>
+        </w:rPr>
+        <w:t>:</w:t>
+      </w:r>
+      <w:r>
+        <w:rPr>
+          <w:rFonts w:cstheme="minorHAnsi"/>
+        </w:rPr>
+        <w:t xml:space="preserve"> fix the UART</w:t>
+      </w:r>
+      <w:r>
+        <w:rPr>
+          <w:rFonts w:cstheme="minorHAnsi"/>
+        </w:rPr>
+        <w:t>1</w:t>
+      </w:r>
+      <w:r>
+        <w:rPr>
+          <w:rFonts w:cstheme="minorHAnsi"/>
+        </w:rPr>
+        <w:t xml:space="preserve"> bug; finish the I2C software</w:t>
+      </w:r>
+      <w:r>
+        <w:rPr>
+          <w:rFonts w:cstheme="minorHAnsi"/>
+        </w:rPr>
+        <w:t xml:space="preserve"> with multi-mastering</w:t>
+      </w:r>
+      <w:r>
+        <w:rPr>
+          <w:rFonts w:cstheme="minorHAnsi"/>
+        </w:rPr>
+        <w:t>,</w:t>
+      </w:r>
+      <w:r>
+        <w:rPr>
+          <w:rFonts w:cstheme="minorHAnsi"/>
+        </w:rPr>
+        <w:t xml:space="preserve"> to include slave</w:t>
+      </w:r>
+      <w:r>
+        <w:rPr>
+          <w:rFonts w:cstheme="minorHAnsi"/>
+        </w:rPr>
+        <w:t>-addressed</w:t>
+      </w:r>
+      <w:r>
+        <w:rPr>
+          <w:rFonts w:cstheme="minorHAnsi"/>
+        </w:rPr>
+        <w:t xml:space="preserve"> modes</w:t>
+      </w:r>
+      <w:r>
+        <w:rPr>
+          <w:rFonts w:cstheme="minorHAnsi"/>
+        </w:rPr>
+        <w:t xml:space="preserve"> and status register cases</w:t>
+      </w:r>
+      <w:r>
+        <w:rPr>
+          <w:rFonts w:cstheme="minorHAnsi"/>
+        </w:rPr>
+        <w:t xml:space="preserve">; </w:t>
+      </w:r>
+      <w:r>
+        <w:rPr>
+          <w:rFonts w:cstheme="minorHAnsi"/>
+        </w:rPr>
+        <w:t xml:space="preserve">fix the GPIOB_SETMODE bug, </w:t>
+      </w:r>
+      <w:r>
+        <w:rPr>
+          <w:rFonts w:cstheme="minorHAnsi"/>
+        </w:rPr>
+        <w:t>add</w:t>
+      </w:r>
+      <w:r>
+        <w:rPr>
+          <w:rFonts w:cstheme="minorHAnsi"/>
+        </w:rPr>
+        <w:t xml:space="preserve"> </w:t>
+      </w:r>
+      <w:r>
+        <w:rPr>
+          <w:rFonts w:cstheme="minorHAnsi"/>
+        </w:rPr>
+        <w:t xml:space="preserve">new </w:t>
+      </w:r>
+      <w:r>
+        <w:rPr>
+          <w:rFonts w:cstheme="minorHAnsi"/>
+        </w:rPr>
+        <w:t xml:space="preserve">GPIO code and extend the MOS API </w:t>
+      </w:r>
+      <w:r>
+        <w:rPr>
+          <w:rFonts w:cstheme="minorHAnsi"/>
+        </w:rPr>
+        <w:t>accordingly</w:t>
+      </w:r>
+      <w:r>
+        <w:rPr>
+          <w:rFonts w:cstheme="minorHAnsi"/>
+        </w:rPr>
+        <w:t>; add new SPI code, extending the MOS API.</w:t>
+      </w:r>
+      <w:r>
+        <w:rPr>
+          <w:rFonts w:cstheme="minorHAnsi"/>
+        </w:rPr>
+        <w:t xml:space="preserve"> (Haven’t checked if this will fit in to the available </w:t>
+      </w:r>
+      <w:r>
+        <w:rPr>
+          <w:rFonts w:cstheme="minorHAnsi"/>
+        </w:rPr>
+        <w:t xml:space="preserve">on-chip </w:t>
+      </w:r>
+      <w:r>
+        <w:rPr>
+          <w:rFonts w:cstheme="minorHAnsi"/>
+        </w:rPr>
+        <w:t xml:space="preserve">ROM, but would expect it to.) </w:t>
+      </w:r>
+    </w:p>
+    <w:p>
+      <w:pPr>
+        <w:rPr>
+          <w:rFonts w:cstheme="minorHAnsi"/>
+        </w:rPr>
+      </w:pPr>
+      <w:r>
+        <w:rPr>
+          <w:rFonts w:cstheme="minorHAnsi"/>
+        </w:rPr>
+        <w:lastRenderedPageBreak/>
+        <w:t xml:space="preserve">The latest Console8 MOS version </w:t>
+      </w:r>
+      <w:r>
+        <w:rPr>
+          <w:rFonts w:cstheme="minorHAnsi"/>
+        </w:rPr>
+        <w:t xml:space="preserve">2.x.y </w:t>
+      </w:r>
+      <w:r>
+        <w:rPr>
+          <w:rFonts w:cstheme="minorHAnsi"/>
+        </w:rPr>
+        <w:t>can merge the changes in straight-forwardly</w:t>
+      </w:r>
+      <w:r>
+        <w:rPr>
+          <w:rFonts w:cstheme="minorHAnsi"/>
+        </w:rPr>
+        <w:t xml:space="preserve">, if their desire is to remain compatible. </w:t>
+      </w:r>
+    </w:p>
+    <w:p>
+      <w:pPr>
+        <w:rPr>
+          <w:rFonts w:cstheme="minorHAnsi"/>
+        </w:rPr>
+      </w:pPr>
+      <w:r>
+        <w:rPr>
+          <w:rFonts w:cstheme="minorHAnsi"/>
+        </w:rPr>
+        <w:t xml:space="preserve">There is </w:t>
+      </w:r>
+      <w:r>
+        <w:rPr>
+          <w:rFonts w:cstheme="minorHAnsi"/>
+        </w:rPr>
+        <w:t xml:space="preserve">much </w:t>
+      </w:r>
+      <w:r>
+        <w:rPr>
+          <w:rFonts w:cstheme="minorHAnsi"/>
+        </w:rPr>
+        <w:t>merit in this option</w:t>
+      </w:r>
+      <w:r>
+        <w:rPr>
+          <w:rFonts w:cstheme="minorHAnsi"/>
+        </w:rPr>
+        <w:t>.</w:t>
+      </w:r>
+      <w:r>
+        <w:rPr>
+          <w:rFonts w:cstheme="minorHAnsi"/>
+        </w:rPr>
+        <w:t xml:space="preserve"> </w:t>
+      </w:r>
+      <w:r>
+        <w:rPr>
+          <w:rFonts w:cstheme="minorHAnsi"/>
+        </w:rPr>
+        <w:t xml:space="preserve">But </w:t>
+      </w:r>
+      <w:r>
+        <w:rPr>
+          <w:rFonts w:cstheme="minorHAnsi"/>
+        </w:rPr>
+        <w:t>we will have failed on ‘needs no re-</w:t>
+      </w:r>
+      <w:proofErr w:type="spellStart"/>
+      <w:r>
+        <w:rPr>
+          <w:rFonts w:cstheme="minorHAnsi"/>
+        </w:rPr>
+        <w:t>FLASHing</w:t>
+      </w:r>
+      <w:proofErr w:type="spellEnd"/>
+      <w:r>
+        <w:rPr>
+          <w:rFonts w:cstheme="minorHAnsi"/>
+        </w:rPr>
+        <w:t xml:space="preserve">’ of the firmware to work. </w:t>
+      </w:r>
+      <w:r>
+        <w:rPr>
+          <w:rFonts w:cstheme="minorHAnsi"/>
+        </w:rPr>
+        <w:t xml:space="preserve">Maybe more than once if we introduce bugs. </w:t>
+      </w:r>
+    </w:p>
+    <w:p>
+      <w:pPr>
+        <w:pStyle w:val="Heading3"/>
+      </w:pPr>
+      <w:r>
+        <w:t xml:space="preserve">2/ </w:t>
+      </w:r>
+      <w:r>
+        <w:t>RAM</w:t>
+      </w:r>
+      <w:r>
+        <w:t xml:space="preserve"> – extend DEV API</w:t>
+      </w:r>
+    </w:p>
+    <w:p>
+      <w:pPr>
+        <w:rPr>
+          <w:rFonts w:cstheme="minorHAnsi"/>
+        </w:rPr>
+      </w:pPr>
+      <w:r>
+        <w:rPr>
+          <w:rFonts w:cstheme="minorHAnsi"/>
+        </w:rPr>
+        <w:t>W</w:t>
+      </w:r>
+      <w:r>
+        <w:rPr>
+          <w:rFonts w:cstheme="minorHAnsi"/>
+        </w:rPr>
+        <w:t>e can create the DEV API as outlined above</w:t>
+      </w:r>
+      <w:r>
+        <w:rPr>
+          <w:rFonts w:cstheme="minorHAnsi"/>
+        </w:rPr>
+        <w:t>. T</w:t>
+      </w:r>
+      <w:r>
+        <w:rPr>
+          <w:rFonts w:cstheme="minorHAnsi"/>
+        </w:rPr>
+        <w:t xml:space="preserve">he </w:t>
+      </w:r>
+      <w:r>
+        <w:rPr>
+          <w:rFonts w:cstheme="minorHAnsi"/>
+        </w:rPr>
+        <w:t xml:space="preserve">additional </w:t>
+      </w:r>
+      <w:r>
+        <w:rPr>
+          <w:rFonts w:cstheme="minorHAnsi"/>
+        </w:rPr>
+        <w:t xml:space="preserve">SPI </w:t>
+      </w:r>
+      <w:r>
+        <w:rPr>
+          <w:rFonts w:cstheme="minorHAnsi"/>
+        </w:rPr>
+        <w:t>software is feasible, although duplication of read and write functions is less desirable</w:t>
+      </w:r>
+      <w:r>
+        <w:rPr>
+          <w:rFonts w:cstheme="minorHAnsi"/>
+        </w:rPr>
+        <w:t xml:space="preserve">. </w:t>
+      </w:r>
+      <w:r>
+        <w:rPr>
+          <w:rFonts w:cstheme="minorHAnsi"/>
+        </w:rPr>
+        <w:t xml:space="preserve">If we omit </w:t>
+      </w:r>
+      <w:r>
+        <w:t>Modem Flow Control</w:t>
+      </w:r>
+      <w:r>
+        <w:rPr>
+          <w:rFonts w:cstheme="minorHAnsi"/>
+        </w:rPr>
+        <w:t xml:space="preserve"> until it is specifically requested, </w:t>
+      </w:r>
+      <w:r>
+        <w:rPr>
+          <w:rFonts w:cstheme="minorHAnsi"/>
+        </w:rPr>
+        <w:t xml:space="preserve">and at ≈250 lines of code, </w:t>
+      </w:r>
+      <w:r>
+        <w:rPr>
+          <w:rFonts w:cstheme="minorHAnsi"/>
+        </w:rPr>
+        <w:t>replacing</w:t>
+      </w:r>
+      <w:r>
+        <w:rPr>
+          <w:rFonts w:cstheme="minorHAnsi"/>
+        </w:rPr>
+        <w:t xml:space="preserve"> UART </w:t>
+      </w:r>
+      <w:r>
+        <w:rPr>
+          <w:rFonts w:cstheme="minorHAnsi"/>
+        </w:rPr>
+        <w:t>code</w:t>
+      </w:r>
+      <w:r>
+        <w:rPr>
+          <w:rFonts w:cstheme="minorHAnsi"/>
+        </w:rPr>
+        <w:t xml:space="preserve"> should be straight-forward </w:t>
+      </w:r>
+      <w:r>
+        <w:rPr>
+          <w:rFonts w:cstheme="minorHAnsi"/>
+        </w:rPr>
+        <w:t>and small enough</w:t>
+      </w:r>
+      <w:r>
+        <w:rPr>
+          <w:rFonts w:cstheme="minorHAnsi"/>
+        </w:rPr>
+        <w:t xml:space="preserve">. </w:t>
+      </w:r>
+      <w:r>
+        <w:rPr>
+          <w:rFonts w:cstheme="minorHAnsi"/>
+        </w:rPr>
+        <w:t>T</w:t>
+      </w:r>
+      <w:r>
+        <w:rPr>
+          <w:rFonts w:cstheme="minorHAnsi"/>
+        </w:rPr>
+        <w:t>he GPIO is wholly new</w:t>
+      </w:r>
+      <w:r>
+        <w:rPr>
+          <w:rFonts w:cstheme="minorHAnsi"/>
+        </w:rPr>
+        <w:t xml:space="preserve">, but should be </w:t>
+      </w:r>
+      <w:r>
+        <w:rPr>
+          <w:rFonts w:cstheme="minorHAnsi"/>
+        </w:rPr>
+        <w:t>modest</w:t>
+      </w:r>
+      <w:r>
+        <w:rPr>
+          <w:rFonts w:cstheme="minorHAnsi"/>
+        </w:rPr>
+        <w:t xml:space="preserve"> enough </w:t>
+      </w:r>
+      <w:r>
+        <w:rPr>
+          <w:rFonts w:cstheme="minorHAnsi"/>
+        </w:rPr>
+        <w:t>to make a configurable build-option acceptable</w:t>
+      </w:r>
+      <w:r>
+        <w:rPr>
+          <w:rFonts w:cstheme="minorHAnsi"/>
+        </w:rPr>
+        <w:t xml:space="preserve">. </w:t>
+      </w:r>
+      <w:r>
+        <w:rPr>
+          <w:rFonts w:cstheme="minorHAnsi"/>
+        </w:rPr>
+        <w:t>I2C will be the biggest</w:t>
+      </w:r>
+      <w:r>
+        <w:rPr>
+          <w:rFonts w:cstheme="minorHAnsi"/>
+        </w:rPr>
+        <w:t xml:space="preserve"> </w:t>
+      </w:r>
+      <w:r>
+        <w:rPr>
+          <w:rFonts w:cstheme="minorHAnsi"/>
+        </w:rPr>
+        <w:t>re-implement</w:t>
+      </w:r>
+      <w:r>
+        <w:rPr>
+          <w:rFonts w:cstheme="minorHAnsi"/>
+        </w:rPr>
+        <w:t>ation</w:t>
+      </w:r>
+      <w:r>
+        <w:rPr>
+          <w:rFonts w:cstheme="minorHAnsi"/>
+        </w:rPr>
+        <w:t xml:space="preserve"> </w:t>
+      </w:r>
+      <w:r>
+        <w:rPr>
+          <w:rFonts w:cstheme="minorHAnsi"/>
+        </w:rPr>
+        <w:t xml:space="preserve">– but </w:t>
+      </w:r>
+      <w:r>
+        <w:rPr>
+          <w:rFonts w:cstheme="minorHAnsi"/>
+        </w:rPr>
+        <w:t xml:space="preserve">either </w:t>
+      </w:r>
+      <w:r>
+        <w:rPr>
+          <w:rFonts w:cstheme="minorHAnsi"/>
+        </w:rPr>
+        <w:t xml:space="preserve">the </w:t>
+      </w:r>
+      <w:r>
+        <w:rPr>
+          <w:rFonts w:cstheme="minorHAnsi"/>
+        </w:rPr>
+        <w:t xml:space="preserve">(Single Master) </w:t>
+      </w:r>
+      <w:r>
+        <w:rPr>
+          <w:rFonts w:cstheme="minorHAnsi"/>
+        </w:rPr>
+        <w:t xml:space="preserve">I2C </w:t>
+      </w:r>
+      <w:r>
+        <w:rPr>
+          <w:rFonts w:cstheme="minorHAnsi"/>
+        </w:rPr>
+        <w:t xml:space="preserve">MOS or </w:t>
+      </w:r>
+      <w:r>
+        <w:rPr>
+          <w:rFonts w:cstheme="minorHAnsi"/>
+        </w:rPr>
+        <w:t xml:space="preserve">(Multi-Master) </w:t>
+      </w:r>
+      <w:r>
+        <w:rPr>
+          <w:rFonts w:cstheme="minorHAnsi"/>
+        </w:rPr>
+        <w:t xml:space="preserve">DEV API methods can be user-selected through configuration. </w:t>
+      </w:r>
+      <w:r>
+        <w:rPr>
+          <w:rFonts w:cstheme="minorHAnsi"/>
+        </w:rPr>
+        <w:t xml:space="preserve"> </w:t>
+      </w:r>
+    </w:p>
+    <w:p>
+      <w:pPr>
+        <w:rPr>
+          <w:rFonts w:cstheme="minorHAnsi"/>
+        </w:rPr>
+      </w:pPr>
+      <w:r>
+        <w:rPr>
+          <w:rFonts w:cstheme="minorHAnsi"/>
+        </w:rPr>
+        <w:t>Any</w:t>
+      </w:r>
+      <w:r>
+        <w:rPr>
+          <w:rFonts w:cstheme="minorHAnsi"/>
+        </w:rPr>
+        <w:t xml:space="preserve"> bugs </w:t>
+      </w:r>
+      <w:r>
+        <w:rPr>
+          <w:rFonts w:cstheme="minorHAnsi"/>
+        </w:rPr>
+        <w:t xml:space="preserve">we introduce </w:t>
+      </w:r>
+      <w:r>
+        <w:rPr>
+          <w:rFonts w:cstheme="minorHAnsi"/>
+        </w:rPr>
+        <w:t xml:space="preserve">with this solution are easily fixed, without needing yet another candidate release version of MOS. </w:t>
+      </w:r>
+    </w:p>
+    <w:p>
+      <w:pPr>
+        <w:rPr>
+          <w:rFonts w:cstheme="minorHAnsi"/>
+        </w:rPr>
+      </w:pPr>
+      <w:r>
+        <w:rPr>
+          <w:rFonts w:cstheme="minorHAnsi"/>
+        </w:rPr>
+        <w:t xml:space="preserve">MOS </w:t>
+      </w:r>
+      <w:r>
+        <w:rPr>
+          <w:rFonts w:cstheme="minorHAnsi"/>
+        </w:rPr>
+        <w:t xml:space="preserve">1.0x Quark and Console 2.x.y </w:t>
+      </w:r>
+      <w:r>
+        <w:rPr>
+          <w:rFonts w:cstheme="minorHAnsi"/>
+        </w:rPr>
+        <w:t xml:space="preserve">software can inherit bug fixes from DEV API at a later date with no impact on FreeRTOS applications. </w:t>
+      </w:r>
+    </w:p>
+    <w:p>
+      <w:pPr>
+        <w:pStyle w:val="Heading2"/>
+      </w:pPr>
+      <w:r>
         <w:t>References</w:t>
       </w:r>
     </w:p>
     <w:p>
-      <w:hyperlink r:id="rId11" w:history="1">
+      <w:hyperlink r:id="rId17" w:history="1">
         <w:r>
           <w:rPr>
             <w:rStyle w:val="Hyperlink"/>
@@ -6668,7 +7726,7 @@
           <w:rFonts w:cstheme="minorHAnsi"/>
         </w:rPr>
       </w:pPr>
-      <w:hyperlink r:id="rId12" w:history="1">
+      <w:hyperlink r:id="rId18" w:history="1">
         <w:r>
           <w:rPr>
             <w:rStyle w:val="Hyperlink"/>
@@ -6703,7 +7761,7 @@
           <w:rFonts w:cstheme="minorHAnsi"/>
         </w:rPr>
       </w:pPr>
-      <w:hyperlink r:id="rId13" w:history="1">
+      <w:hyperlink r:id="rId19" w:history="1">
         <w:r>
           <w:rPr>
             <w:rStyle w:val="Hyperlink"/>
@@ -6749,7 +7807,7 @@
         </w:rPr>
         <w:t xml:space="preserve">. See also </w:t>
       </w:r>
-      <w:hyperlink r:id="rId14" w:history="1">
+      <w:hyperlink r:id="rId20" w:history="1">
         <w:r>
           <w:rPr>
             <w:rStyle w:val="Hyperlink"/>
@@ -6771,7 +7829,7 @@
           <w:rFonts w:cstheme="minorHAnsi"/>
         </w:rPr>
       </w:pPr>
-      <w:hyperlink r:id="rId15" w:history="1">
+      <w:hyperlink r:id="rId21" w:history="1">
         <w:r>
           <w:rPr>
             <w:rStyle w:val="Hyperlink"/>
@@ -6811,7 +7869,7 @@
           <w:rFonts w:cstheme="minorHAnsi"/>
         </w:rPr>
       </w:pPr>
-      <w:hyperlink r:id="rId16" w:history="1">
+      <w:hyperlink r:id="rId22" w:history="1">
         <w:r>
           <w:rPr>
             <w:rStyle w:val="Hyperlink"/>
@@ -6903,7 +7961,7 @@
           <w:rFonts w:cstheme="minorHAnsi"/>
         </w:rPr>
       </w:pPr>
-      <w:hyperlink r:id="rId17" w:history="1">
+      <w:hyperlink r:id="rId23" w:history="1">
         <w:r>
           <w:rPr>
             <w:rStyle w:val="Hyperlink"/>
@@ -6937,7 +7995,7 @@
           <w:rFonts w:cstheme="minorHAnsi"/>
         </w:rPr>
       </w:pPr>
-      <w:hyperlink r:id="rId18" w:history="1">
+      <w:hyperlink r:id="rId24" w:history="1">
         <w:r>
           <w:rPr>
             <w:rStyle w:val="Hyperlink"/>
@@ -6994,7 +8052,7 @@
         </w:rPr>
         <w:t xml:space="preserve"> See also: </w:t>
       </w:r>
-      <w:hyperlink r:id="rId19" w:anchor="Wiring_diagrams" w:history="1">
+      <w:hyperlink r:id="rId25" w:anchor="Wiring_diagrams" w:history="1">
         <w:r>
           <w:rPr>
             <w:rStyle w:val="Hyperlink"/>
@@ -7016,7 +8074,7 @@
           <w:rFonts w:cstheme="minorHAnsi"/>
         </w:rPr>
       </w:pPr>
-      <w:hyperlink r:id="rId20" w:history="1">
+      <w:hyperlink r:id="rId26" w:history="1">
         <w:r>
           <w:rPr>
             <w:rStyle w:val="Hyperlink"/>
@@ -7058,7 +8116,7 @@
           <w:rFonts w:cstheme="minorHAnsi"/>
         </w:rPr>
       </w:pPr>
-      <w:hyperlink r:id="rId21" w:history="1">
+      <w:hyperlink r:id="rId27" w:history="1">
         <w:r>
           <w:rPr>
             <w:rStyle w:val="Hyperlink"/>
@@ -7080,7 +8138,7 @@
           <w:rFonts w:cstheme="minorHAnsi"/>
         </w:rPr>
       </w:pPr>
-      <w:hyperlink r:id="rId22" w:history="1">
+      <w:hyperlink r:id="rId28" w:history="1">
         <w:r>
           <w:rPr>
             <w:rStyle w:val="Hyperlink"/>
@@ -7102,7 +8160,7 @@
           <w:rFonts w:cstheme="minorHAnsi"/>
         </w:rPr>
       </w:pPr>
-      <w:hyperlink r:id="rId23" w:history="1">
+      <w:hyperlink r:id="rId29" w:history="1">
         <w:r>
           <w:rPr>
             <w:rStyle w:val="Hyperlink"/>
@@ -7118,9 +8176,74 @@
         <w:t xml:space="preserve"> DEV API description</w:t>
       </w:r>
     </w:p>
+    <w:p>
+      <w:pPr>
+        <w:rPr>
+          <w:rFonts w:cstheme="minorHAnsi"/>
+        </w:rPr>
+      </w:pPr>
+      <w:hyperlink r:id="rId30" w:history="1">
+        <w:r>
+          <w:rPr>
+            <w:rStyle w:val="Hyperlink"/>
+            <w:rFonts w:cstheme="minorHAnsi"/>
+          </w:rPr>
+          <w:t>https://www.nxp.com/docs/en/application-note/AN255.pdf</w:t>
+        </w:r>
+      </w:hyperlink>
+      <w:r>
+        <w:rPr>
+          <w:rFonts w:cstheme="minorHAnsi"/>
+        </w:rPr>
+        <w:t xml:space="preserve"> NXP AN255 I2C Repeaters, H</w:t>
+      </w:r>
+      <w:r>
+        <w:rPr>
+          <w:rFonts w:cstheme="minorHAnsi"/>
+        </w:rPr>
+        <w:t>u</w:t>
+      </w:r>
+      <w:r>
+        <w:rPr>
+          <w:rFonts w:cstheme="minorHAnsi"/>
+        </w:rPr>
+        <w:t>bs and Expanders</w:t>
+      </w:r>
+    </w:p>
+    <w:p>
+      <w:r>
+        <w:t>[</w:t>
+      </w:r>
+      <w:bookmarkStart w:id="0" w:name="TI_P82B96"/>
+      <w:r>
+        <w:t>TI-P82B96</w:t>
+      </w:r>
+      <w:bookmarkEnd w:id="0"/>
+      <w:r>
+        <w:t xml:space="preserve">] </w:t>
+      </w:r>
+      <w:hyperlink r:id="rId31" w:history="1">
+        <w:r>
+          <w:rPr>
+            <w:rStyle w:val="Hyperlink"/>
+          </w:rPr>
+          <w:t>https://www.ti.com/lit/ds/symlink/p82b96.pdf</w:t>
+        </w:r>
+      </w:hyperlink>
+      <w:r>
+        <w:t xml:space="preserve"> </w:t>
+      </w:r>
+    </w:p>
+    <w:p>
+      <w:pPr>
+        <w:rPr>
+          <w:rFonts w:cstheme="minorHAnsi"/>
+        </w:rPr>
+      </w:pPr>
+    </w:p>
     <w:sectPr>
-      <w:headerReference w:type="default" r:id="rId24"/>
-      <w:footerReference w:type="default" r:id="rId25"/>
+      <w:headerReference w:type="default" r:id="rId32"/>
+      <w:footerReference w:type="default" r:id="rId33"/>
       <w:pgSz w:w="12240" w:h="15840"/>
       <w:pgMar w:top="1440" w:right="1440" w:bottom="1440" w:left="1440" w:header="708" w:footer="708" w:gutter="0"/>
       <w:cols w:space="708"/>
@@ -7269,7 +8392,7 @@
         <w:noProof/>
         <w:lang w:val="en-PH"/>
       </w:rPr>
-      <w:t>05.Sep.2024 09:51</w:t>
+      <w:t>29.Oct.2024 11:19</w:t>
     </w:r>
     <w:r>
       <w:rPr>
@@ -7783,7 +8906,7 @@
       <w:pPr>
         <w:pStyle w:val="FootnoteText"/>
         <w:rPr>
-          <w:lang w:val="en-US"/>
+          <w:lang w:val="en-PH"/>
         </w:rPr>
       </w:pPr>
       <w:r>
@@ -7796,16 +8919,72 @@
         <w:t xml:space="preserve"> </w:t>
       </w:r>
       <w:r>
-        <w:rPr>
-          <w:lang w:val="en-US"/>
-        </w:rPr>
-        <w:t>An Agon Cluster is a computer system that consists of a number of Agon Light (or compatibles) networked together. This supports distributed, truly concurrent application</w:t>
-      </w:r>
-      <w:r>
-        <w:rPr>
-          <w:lang w:val="en-US"/>
-        </w:rPr>
-        <w:t xml:space="preserve">s. </w:t>
+        <w:t>A</w:t>
+      </w:r>
+      <w:r>
+        <w:t>n external w</w:t>
+      </w:r>
+      <w:proofErr w:type="spellStart"/>
+      <w:r>
+        <w:rPr>
+          <w:lang w:val="en-PH"/>
+        </w:rPr>
+        <w:t>ireless</w:t>
+      </w:r>
+      <w:proofErr w:type="spellEnd"/>
+      <w:r>
+        <w:rPr>
+          <w:lang w:val="en-PH"/>
+        </w:rPr>
+        <w:t xml:space="preserve"> network device can be attached</w:t>
+      </w:r>
+      <w:r>
+        <w:rPr>
+          <w:lang w:val="en-PH"/>
+        </w:rPr>
+        <w:t xml:space="preserve"> to an Agon (at the </w:t>
+      </w:r>
+      <w:r>
+        <w:rPr>
+          <w:lang w:val="en-PH"/>
+        </w:rPr>
+        <w:t xml:space="preserve">Extension Interface or Light2 </w:t>
+      </w:r>
+      <w:r>
+        <w:rPr>
+          <w:lang w:val="en-PH"/>
+        </w:rPr>
+        <w:t>UEXT1 por</w:t>
+      </w:r>
+      <w:r>
+        <w:rPr>
+          <w:lang w:val="en-PH"/>
+        </w:rPr>
+        <w:t>t</w:t>
+      </w:r>
+      <w:r>
+        <w:rPr>
+          <w:lang w:val="en-PH"/>
+        </w:rPr>
+        <w:t>)</w:t>
+      </w:r>
+      <w:r>
+        <w:rPr>
+          <w:lang w:val="en-PH"/>
+        </w:rPr>
+        <w:t xml:space="preserve">, but would require additional </w:t>
+      </w:r>
+      <w:r>
+        <w:rPr>
+          <w:lang w:val="en-PH"/>
+        </w:rPr>
+        <w:t xml:space="preserve">interfacing </w:t>
+      </w:r>
+      <w:r>
+        <w:rPr>
+          <w:lang w:val="en-PH"/>
+        </w:rPr>
+        <w:t>software and/or an intelligent controller.</w:t>
       </w:r>
     </w:p>
   </w:footnote>
@@ -7814,7 +8993,7 @@
       <w:pPr>
         <w:pStyle w:val="FootnoteText"/>
         <w:rPr>
-          <w:lang w:val="en-PH"/>
+          <w:lang w:val="en-US"/>
         </w:rPr>
       </w:pPr>
       <w:r>
@@ -7827,66 +9006,22 @@
         <w:t xml:space="preserve"> </w:t>
       </w:r>
       <w:r>
-        <w:t>Something like an e</w:t>
-      </w:r>
-      <w:r>
-        <w:t>xternal w</w:t>
-      </w:r>
-      <w:proofErr w:type="spellStart"/>
-      <w:r>
-        <w:rPr>
-          <w:lang w:val="en-PH"/>
-        </w:rPr>
-        <w:t>ireless</w:t>
-      </w:r>
-      <w:proofErr w:type="spellEnd"/>
-      <w:r>
-        <w:rPr>
-          <w:lang w:val="en-PH"/>
-        </w:rPr>
-        <w:t xml:space="preserve"> network device</w:t>
-      </w:r>
-      <w:r>
-        <w:rPr>
-          <w:lang w:val="en-PH"/>
-        </w:rPr>
-        <w:t xml:space="preserve"> can be </w:t>
-      </w:r>
-      <w:r>
-        <w:rPr>
-          <w:lang w:val="en-PH"/>
-        </w:rPr>
-        <w:t>attached</w:t>
-      </w:r>
-      <w:r>
-        <w:rPr>
-          <w:lang w:val="en-PH"/>
-        </w:rPr>
-        <w:t xml:space="preserve">, but would require additional software and/or </w:t>
-      </w:r>
-      <w:r>
-        <w:rPr>
-          <w:lang w:val="en-PH"/>
-        </w:rPr>
-        <w:t xml:space="preserve">an </w:t>
-      </w:r>
-      <w:r>
-        <w:rPr>
-          <w:lang w:val="en-PH"/>
-        </w:rPr>
-        <w:t>intelligent control</w:t>
-      </w:r>
-      <w:r>
-        <w:rPr>
-          <w:lang w:val="en-PH"/>
-        </w:rPr>
-        <w:t>ler</w:t>
-      </w:r>
-      <w:r>
-        <w:rPr>
-          <w:lang w:val="en-PH"/>
-        </w:rPr>
-        <w:t>.</w:t>
+        <w:rPr>
+          <w:lang w:val="en-US"/>
+        </w:rPr>
+        <w:t>It doesn’t</w:t>
+      </w:r>
+      <w:r>
+        <w:rPr>
+          <w:lang w:val="en-US"/>
+        </w:rPr>
+        <w:t>;</w:t>
+      </w:r>
+      <w:r>
+        <w:rPr>
+          <w:lang w:val="en-US"/>
+        </w:rPr>
+        <w:t xml:space="preserve"> in practice the resulting I2C bus stops working.</w:t>
       </w:r>
     </w:p>
   </w:footnote>

</xml_diff>